<commit_message>
C. Closest to the Right
</commit_message>
<xml_diff>
--- a/week08/solution.docx
+++ b/week08/solution.docx
@@ -22,18 +22,7 @@
           <w:highlight w:val="green"/>
           <w:lang w:val="en-US"/>
         </w:rPr>
-        <w:t>A. Binary Search</w:t>
-      </w:r>
-      <w:r>
-        <w:rPr>
-          <w:b/>
-          <w:bCs/>
-          <w:sz w:val="30"/>
-          <w:szCs w:val="30"/>
-          <w:highlight w:val="green"/>
-          <w:lang w:val="en-US"/>
-        </w:rPr>
-        <w:t xml:space="preserve"> - </w:t>
+        <w:t xml:space="preserve">A. Binary Search - </w:t>
       </w:r>
       <w:hyperlink r:id="rId5" w:history="1">
         <w:r>
@@ -1985,18 +1974,7 @@
           <w:highlight w:val="green"/>
           <w:lang w:val="en-US"/>
         </w:rPr>
-        <w:t>B. Closest to the Left</w:t>
-      </w:r>
-      <w:r>
-        <w:rPr>
-          <w:b/>
-          <w:bCs/>
-          <w:sz w:val="30"/>
-          <w:szCs w:val="30"/>
-          <w:highlight w:val="green"/>
-          <w:lang w:val="en-US"/>
-        </w:rPr>
-        <w:t xml:space="preserve"> - </w:t>
+        <w:t xml:space="preserve">B. Closest to the Left - </w:t>
       </w:r>
       <w:hyperlink r:id="rId6" w:history="1">
         <w:r>
@@ -2016,7 +1994,7 @@
     <w:p>
       <w:r>
         <w:pict w14:anchorId="6839C2EB">
-          <v:rect id="_x0000_i1049" style="width:0;height:1.5pt" o:hralign="center" o:hrstd="t" o:hr="t"/>
+          <v:rect id="_x0000_i1033" style="width:0;height:1.5pt" o:hralign="center" o:hrstd="t" o:hr="t"/>
         </w:pict>
       </w:r>
     </w:p>
@@ -2052,7 +2030,7 @@
     <w:p>
       <w:r>
         <w:pict w14:anchorId="0AF7AAAF">
-          <v:rect id="_x0000_i1050" style="width:0;height:1.5pt" o:hralign="center" o:hrstd="t" o:hr="t"/>
+          <v:rect id="_x0000_i1034" style="width:0;height:1.5pt" o:hralign="center" o:hrstd="t" o:hr="t"/>
         </w:pict>
       </w:r>
     </w:p>
@@ -2249,7 +2227,7 @@
     <w:p>
       <w:r>
         <w:pict w14:anchorId="5A5BB1F9">
-          <v:rect id="_x0000_i1051" style="width:0;height:1.5pt" o:hralign="center" o:hrstd="t" o:hr="t"/>
+          <v:rect id="_x0000_i1035" style="width:0;height:1.5pt" o:hralign="center" o:hrstd="t" o:hr="t"/>
         </w:pict>
       </w:r>
     </w:p>
@@ -2504,7 +2482,7 @@
     <w:p>
       <w:r>
         <w:pict w14:anchorId="0AC7725B">
-          <v:rect id="_x0000_i1052" style="width:0;height:1.5pt" o:hralign="center" o:hrstd="t" o:hr="t"/>
+          <v:rect id="_x0000_i1036" style="width:0;height:1.5pt" o:hralign="center" o:hrstd="t" o:hr="t"/>
         </w:pict>
       </w:r>
     </w:p>
@@ -2640,7 +2618,7 @@
       <w:r>
         <w:lastRenderedPageBreak/>
         <w:pict w14:anchorId="207AB8D2">
-          <v:rect id="_x0000_i1053" style="width:0;height:1.5pt" o:hralign="center" o:hrstd="t" o:hr="t"/>
+          <v:rect id="_x0000_i1037" style="width:0;height:1.5pt" o:hralign="center" o:hrstd="t" o:hr="t"/>
         </w:pict>
       </w:r>
     </w:p>
@@ -2844,7 +2822,7 @@
     <w:p>
       <w:r>
         <w:pict w14:anchorId="1F1106C4">
-          <v:rect id="_x0000_i1054" style="width:0;height:1.5pt" o:hralign="center" o:hrstd="t" o:hr="t"/>
+          <v:rect id="_x0000_i1038" style="width:0;height:1.5pt" o:hralign="center" o:hrstd="t" o:hr="t"/>
         </w:pict>
       </w:r>
     </w:p>
@@ -3485,7 +3463,7 @@
       <w:r>
         <w:lastRenderedPageBreak/>
         <w:pict w14:anchorId="6B3D42B3">
-          <v:rect id="_x0000_i1055" style="width:0;height:1.5pt" o:hralign="center" o:hrstd="t" o:hr="t"/>
+          <v:rect id="_x0000_i1039" style="width:0;height:1.5pt" o:hralign="center" o:hrstd="t" o:hr="t"/>
         </w:pict>
       </w:r>
     </w:p>
@@ -3637,7 +3615,7 @@
     <w:p>
       <w:r>
         <w:pict w14:anchorId="2834C165">
-          <v:rect id="_x0000_i1056" style="width:0;height:1.5pt" o:hralign="center" o:hrstd="t" o:hr="t"/>
+          <v:rect id="_x0000_i1040" style="width:0;height:1.5pt" o:hralign="center" o:hrstd="t" o:hr="t"/>
         </w:pict>
       </w:r>
     </w:p>
@@ -3785,7 +3763,7 @@
     <w:p>
       <w:r>
         <w:pict w14:anchorId="0AEBF69E">
-          <v:rect id="_x0000_i1057" style="width:0;height:1.5pt" o:hralign="center" o:hrstd="t" o:hr="t"/>
+          <v:rect id="_x0000_i1041" style="width:0;height:1.5pt" o:hralign="center" o:hrstd="t" o:hr="t"/>
         </w:pict>
       </w:r>
     </w:p>
@@ -3917,7 +3895,7 @@
     <w:p>
       <w:r>
         <w:pict w14:anchorId="1960C459">
-          <v:rect id="_x0000_i1058" style="width:0;height:1.5pt" o:hralign="center" o:hrstd="t" o:hr="t"/>
+          <v:rect id="_x0000_i1042" style="width:0;height:1.5pt" o:hralign="center" o:hrstd="t" o:hr="t"/>
         </w:pict>
       </w:r>
     </w:p>
@@ -4720,13 +4698,6 @@
         </w:rPr>
         <w:t>}</w:t>
       </w:r>
-    </w:p>
-    <w:p>
-      <w:pPr>
-        <w:rPr>
-          <w:lang w:val="en-US"/>
-        </w:rPr>
-      </w:pPr>
     </w:p>
     <w:p>
       <w:pPr>
@@ -4738,6 +4709,2543 @@
     <w:p/>
     <w:p/>
     <w:p/>
+    <w:p/>
+    <w:p>
+      <w:pPr>
+        <w:rPr>
+          <w:b/>
+          <w:bCs/>
+          <w:lang w:val="en-US"/>
+        </w:rPr>
+      </w:pPr>
+      <w:r>
+        <w:rPr>
+          <w:b/>
+          <w:bCs/>
+          <w:sz w:val="28"/>
+          <w:szCs w:val="28"/>
+          <w:highlight w:val="green"/>
+          <w:lang w:val="en-US"/>
+        </w:rPr>
+        <w:t>C. Closest to the Right</w:t>
+      </w:r>
+      <w:r>
+        <w:rPr>
+          <w:b/>
+          <w:bCs/>
+          <w:sz w:val="28"/>
+          <w:szCs w:val="28"/>
+          <w:highlight w:val="green"/>
+          <w:lang w:val="en-US"/>
+        </w:rPr>
+        <w:t xml:space="preserve"> - </w:t>
+      </w:r>
+      <w:hyperlink r:id="rId7" w:history="1">
+        <w:r>
+          <w:rPr>
+            <w:rStyle w:val="Hyperlink"/>
+            <w:b/>
+            <w:bCs/>
+            <w:sz w:val="28"/>
+            <w:szCs w:val="28"/>
+            <w:highlight w:val="green"/>
+            <w:lang w:val="en-US"/>
+          </w:rPr>
+          <w:t>https://codeforces.com/edu/course/2/lesson/6/1/practice/contest/283911/problem/C</w:t>
+        </w:r>
+      </w:hyperlink>
+    </w:p>
+    <w:p>
+      <w:r>
+        <w:pict w14:anchorId="20524A06">
+          <v:rect id="_x0000_i1043" style="width:0;height:1.5pt" o:hralign="center" o:hrstd="t" o:hr="t"/>
+        </w:pict>
+      </w:r>
+    </w:p>
+    <w:p>
+      <w:pPr>
+        <w:pStyle w:val="Heading1"/>
+        <w:rPr>
+          <w:color w:val="auto"/>
+        </w:rPr>
+      </w:pPr>
+      <w:r>
+        <w:rPr>
+          <w:rFonts w:ascii="Segoe UI Emoji" w:hAnsi="Segoe UI Emoji" w:cs="Segoe UI Emoji"/>
+          <w:color w:val="auto"/>
+        </w:rPr>
+        <w:t>✅</w:t>
+      </w:r>
+      <w:r>
+        <w:rPr>
+          <w:color w:val="auto"/>
+        </w:rPr>
+        <w:t xml:space="preserve"> </w:t>
+      </w:r>
+      <w:r>
+        <w:rPr>
+          <w:b/>
+          <w:bCs/>
+          <w:color w:val="auto"/>
+        </w:rPr>
+        <w:t>Problem Title: Closest to the Right</w:t>
+      </w:r>
+    </w:p>
+    <w:p>
+      <w:r>
+        <w:pict w14:anchorId="0FEE7C68">
+          <v:rect id="_x0000_i1044" style="width:0;height:1.5pt" o:hralign="center" o:hrstd="t" o:hr="t"/>
+        </w:pict>
+      </w:r>
+    </w:p>
+    <w:p>
+      <w:pPr>
+        <w:pStyle w:val="Heading2"/>
+        <w:rPr>
+          <w:color w:val="auto"/>
+        </w:rPr>
+      </w:pPr>
+      <w:r>
+        <w:rPr>
+          <w:rFonts w:ascii="Segoe UI Emoji" w:hAnsi="Segoe UI Emoji" w:cs="Segoe UI Emoji"/>
+          <w:b/>
+          <w:bCs/>
+          <w:color w:val="auto"/>
+        </w:rPr>
+        <w:t>📘</w:t>
+      </w:r>
+      <w:r>
+        <w:rPr>
+          <w:b/>
+          <w:bCs/>
+          <w:color w:val="auto"/>
+        </w:rPr>
+        <w:t xml:space="preserve"> Problem Statement</w:t>
+      </w:r>
+    </w:p>
+    <w:p>
+      <w:pPr>
+        <w:pStyle w:val="FirstParagraph"/>
+      </w:pPr>
+      <w:r>
+        <w:t>You are given:</w:t>
+      </w:r>
+    </w:p>
+    <w:p>
+      <w:pPr>
+        <w:numPr>
+          <w:ilvl w:val="0"/>
+          <w:numId w:val="1"/>
+        </w:numPr>
+      </w:pPr>
+      <w:r>
+        <w:t xml:space="preserve">An integer </w:t>
+      </w:r>
+      <w:r>
+        <w:rPr>
+          <w:b/>
+          <w:bCs/>
+        </w:rPr>
+        <w:t>n</w:t>
+      </w:r>
+      <w:r>
+        <w:t xml:space="preserve"> — size of the array</w:t>
+      </w:r>
+    </w:p>
+    <w:p>
+      <w:pPr>
+        <w:numPr>
+          <w:ilvl w:val="0"/>
+          <w:numId w:val="1"/>
+        </w:numPr>
+      </w:pPr>
+      <w:r>
+        <w:lastRenderedPageBreak/>
+        <w:t xml:space="preserve">An integer </w:t>
+      </w:r>
+      <w:r>
+        <w:rPr>
+          <w:b/>
+          <w:bCs/>
+        </w:rPr>
+        <w:t>k</w:t>
+      </w:r>
+      <w:r>
+        <w:t xml:space="preserve"> — number of queries</w:t>
+      </w:r>
+    </w:p>
+    <w:p>
+      <w:pPr>
+        <w:numPr>
+          <w:ilvl w:val="0"/>
+          <w:numId w:val="1"/>
+        </w:numPr>
+      </w:pPr>
+      <w:r>
+        <w:t xml:space="preserve">A sorted array of </w:t>
+      </w:r>
+      <w:r>
+        <w:rPr>
+          <w:b/>
+          <w:bCs/>
+        </w:rPr>
+        <w:t>n integers</w:t>
+      </w:r>
+      <w:r>
+        <w:t xml:space="preserve"> in </w:t>
+      </w:r>
+      <w:r>
+        <w:rPr>
+          <w:b/>
+          <w:bCs/>
+        </w:rPr>
+        <w:t>non-decreasing order</w:t>
+      </w:r>
+    </w:p>
+    <w:p>
+      <w:pPr>
+        <w:numPr>
+          <w:ilvl w:val="0"/>
+          <w:numId w:val="1"/>
+        </w:numPr>
+      </w:pPr>
+      <w:r>
+        <w:rPr>
+          <w:b/>
+          <w:bCs/>
+        </w:rPr>
+        <w:t>k queries</w:t>
+      </w:r>
+      <w:r>
+        <w:t xml:space="preserve">, each containing an integer </w:t>
+      </w:r>
+      <w:r>
+        <w:rPr>
+          <w:b/>
+          <w:bCs/>
+        </w:rPr>
+        <w:t>x</w:t>
+      </w:r>
+    </w:p>
+    <w:p>
+      <w:pPr>
+        <w:pStyle w:val="FirstParagraph"/>
+      </w:pPr>
+      <w:r>
+        <w:t>For each query, you need to find:</w:t>
+      </w:r>
+    </w:p>
+    <w:p>
+      <w:pPr>
+        <w:pStyle w:val="BlockText"/>
+      </w:pPr>
+      <w:r>
+        <w:rPr>
+          <w:b/>
+          <w:bCs/>
+        </w:rPr>
+        <w:t>The minimum index (1-based) of an array element that is ≥ x</w:t>
+      </w:r>
+    </w:p>
+    <w:p>
+      <w:pPr>
+        <w:pStyle w:val="FirstParagraph"/>
+      </w:pPr>
+      <w:r>
+        <w:t xml:space="preserve">If </w:t>
+      </w:r>
+      <w:r>
+        <w:rPr>
+          <w:b/>
+          <w:bCs/>
+        </w:rPr>
+        <w:t>no such element exists</w:t>
+      </w:r>
+      <w:r>
+        <w:t xml:space="preserve">, output </w:t>
+      </w:r>
+      <w:r>
+        <w:rPr>
+          <w:b/>
+          <w:bCs/>
+        </w:rPr>
+        <w:t>n + 1</w:t>
+      </w:r>
+      <w:r>
+        <w:t>.</w:t>
+      </w:r>
+    </w:p>
+    <w:p>
+      <w:r>
+        <w:pict w14:anchorId="4B276C69">
+          <v:rect id="_x0000_i1045" style="width:0;height:1.5pt" o:hralign="center" o:hrstd="t" o:hr="t"/>
+        </w:pict>
+      </w:r>
+    </w:p>
+    <w:p>
+      <w:pPr>
+        <w:pStyle w:val="Heading2"/>
+        <w:rPr>
+          <w:color w:val="auto"/>
+        </w:rPr>
+      </w:pPr>
+      <w:r>
+        <w:rPr>
+          <w:rFonts w:ascii="Segoe UI Emoji" w:hAnsi="Segoe UI Emoji" w:cs="Segoe UI Emoji"/>
+          <w:b/>
+          <w:bCs/>
+          <w:color w:val="auto"/>
+        </w:rPr>
+        <w:t>💡</w:t>
+      </w:r>
+      <w:r>
+        <w:rPr>
+          <w:b/>
+          <w:bCs/>
+          <w:color w:val="auto"/>
+        </w:rPr>
+        <w:t xml:space="preserve"> How to Think About the Problem</w:t>
+      </w:r>
+    </w:p>
+    <w:p>
+      <w:pPr>
+        <w:pStyle w:val="FirstParagraph"/>
+      </w:pPr>
+      <w:r>
+        <w:t>Key observations:</w:t>
+      </w:r>
+    </w:p>
+    <w:p>
+      <w:pPr>
+        <w:numPr>
+          <w:ilvl w:val="0"/>
+          <w:numId w:val="1"/>
+        </w:numPr>
+      </w:pPr>
+      <w:r>
+        <w:t xml:space="preserve">The array is already </w:t>
+      </w:r>
+      <w:r>
+        <w:rPr>
+          <w:b/>
+          <w:bCs/>
+        </w:rPr>
+        <w:t>sorted</w:t>
+      </w:r>
+    </w:p>
+    <w:p>
+      <w:pPr>
+        <w:numPr>
+          <w:ilvl w:val="0"/>
+          <w:numId w:val="1"/>
+        </w:numPr>
+      </w:pPr>
+      <w:r>
+        <w:t xml:space="preserve">We want the </w:t>
+      </w:r>
+      <w:r>
+        <w:rPr>
+          <w:b/>
+          <w:bCs/>
+        </w:rPr>
+        <w:t>first position where value ≥ x</w:t>
+      </w:r>
+    </w:p>
+    <w:p>
+      <w:pPr>
+        <w:numPr>
+          <w:ilvl w:val="0"/>
+          <w:numId w:val="1"/>
+        </w:numPr>
+      </w:pPr>
+      <w:r>
+        <w:t xml:space="preserve">This is a </w:t>
+      </w:r>
+      <w:r>
+        <w:rPr>
+          <w:b/>
+          <w:bCs/>
+        </w:rPr>
+        <w:t>binary search</w:t>
+      </w:r>
+      <w:r>
+        <w:t xml:space="preserve"> problem</w:t>
+      </w:r>
+    </w:p>
+    <w:p>
+      <w:pPr>
+        <w:pStyle w:val="Heading3"/>
+        <w:rPr>
+          <w:color w:val="auto"/>
+        </w:rPr>
+      </w:pPr>
+      <w:r>
+        <w:rPr>
+          <w:color w:val="auto"/>
+        </w:rPr>
+        <w:t>Important Insight</w:t>
+      </w:r>
+    </w:p>
+    <w:p>
+      <w:pPr>
+        <w:pStyle w:val="FirstParagraph"/>
+      </w:pPr>
+      <w:r>
+        <w:t xml:space="preserve">If we find the </w:t>
+      </w:r>
+      <w:r>
+        <w:rPr>
+          <w:b/>
+          <w:bCs/>
+        </w:rPr>
+        <w:t>first element ≥ x</w:t>
+      </w:r>
+      <w:r>
+        <w:t>, that index is the answer.</w:t>
+      </w:r>
+    </w:p>
+    <w:p>
+      <w:pPr>
+        <w:pStyle w:val="BodyText"/>
+      </w:pPr>
+      <w:r>
+        <w:t xml:space="preserve">This is exactly what </w:t>
+      </w:r>
+      <w:proofErr w:type="spellStart"/>
+      <w:r>
+        <w:rPr>
+          <w:rStyle w:val="VerbatimChar"/>
+          <w:b/>
+          <w:bCs/>
+        </w:rPr>
+        <w:t>lower_</w:t>
+      </w:r>
+      <w:proofErr w:type="gramStart"/>
+      <w:r>
+        <w:rPr>
+          <w:rStyle w:val="VerbatimChar"/>
+          <w:b/>
+          <w:bCs/>
+        </w:rPr>
+        <w:t>bound</w:t>
+      </w:r>
+      <w:proofErr w:type="spellEnd"/>
+      <w:r>
+        <w:rPr>
+          <w:rStyle w:val="VerbatimChar"/>
+          <w:b/>
+          <w:bCs/>
+        </w:rPr>
+        <w:t>(</w:t>
+      </w:r>
+      <w:proofErr w:type="gramEnd"/>
+      <w:r>
+        <w:rPr>
+          <w:rStyle w:val="VerbatimChar"/>
+          <w:b/>
+          <w:bCs/>
+        </w:rPr>
+        <w:t>)</w:t>
+      </w:r>
+      <w:r>
+        <w:t xml:space="preserve"> does.</w:t>
+      </w:r>
+    </w:p>
+    <w:p>
+      <w:r>
+        <w:pict w14:anchorId="4276CEB0">
+          <v:rect id="_x0000_i1046" style="width:0;height:1.5pt" o:hralign="center" o:hrstd="t" o:hr="t"/>
+        </w:pict>
+      </w:r>
+    </w:p>
+    <w:p>
+      <w:pPr>
+        <w:pStyle w:val="Heading2"/>
+        <w:rPr>
+          <w:color w:val="auto"/>
+        </w:rPr>
+      </w:pPr>
+      <w:r>
+        <w:rPr>
+          <w:rFonts w:ascii="Segoe UI Emoji" w:hAnsi="Segoe UI Emoji" w:cs="Segoe UI Emoji"/>
+          <w:b/>
+          <w:bCs/>
+          <w:color w:val="auto"/>
+        </w:rPr>
+        <w:t>🧠</w:t>
+      </w:r>
+      <w:r>
+        <w:rPr>
+          <w:b/>
+          <w:bCs/>
+          <w:color w:val="auto"/>
+        </w:rPr>
+        <w:t xml:space="preserve"> Solution Approach</w:t>
+      </w:r>
+    </w:p>
+    <w:p>
+      <w:pPr>
+        <w:pStyle w:val="Heading3"/>
+        <w:rPr>
+          <w:color w:val="auto"/>
+        </w:rPr>
+      </w:pPr>
+      <w:r>
+        <w:rPr>
+          <w:color w:val="auto"/>
+        </w:rPr>
+        <w:t xml:space="preserve">Using </w:t>
+      </w:r>
+      <w:proofErr w:type="spellStart"/>
+      <w:r>
+        <w:rPr>
+          <w:rStyle w:val="VerbatimChar"/>
+          <w:color w:val="auto"/>
+        </w:rPr>
+        <w:t>lower_</w:t>
+      </w:r>
+      <w:proofErr w:type="gramStart"/>
+      <w:r>
+        <w:rPr>
+          <w:rStyle w:val="VerbatimChar"/>
+          <w:color w:val="auto"/>
+        </w:rPr>
+        <w:t>bound</w:t>
+      </w:r>
+      <w:proofErr w:type="spellEnd"/>
+      <w:r>
+        <w:rPr>
+          <w:rStyle w:val="VerbatimChar"/>
+          <w:color w:val="auto"/>
+        </w:rPr>
+        <w:t>(</w:t>
+      </w:r>
+      <w:proofErr w:type="gramEnd"/>
+      <w:r>
+        <w:rPr>
+          <w:rStyle w:val="VerbatimChar"/>
+          <w:color w:val="auto"/>
+        </w:rPr>
+        <w:t>)</w:t>
+      </w:r>
+      <w:r>
+        <w:rPr>
+          <w:color w:val="auto"/>
+        </w:rPr>
+        <w:t xml:space="preserve"> (STL)</w:t>
+      </w:r>
+    </w:p>
+    <w:p>
+      <w:pPr>
+        <w:numPr>
+          <w:ilvl w:val="0"/>
+          <w:numId w:val="1"/>
+        </w:numPr>
+      </w:pPr>
+      <w:proofErr w:type="spellStart"/>
+      <w:r>
+        <w:rPr>
+          <w:rStyle w:val="VerbatimChar"/>
+        </w:rPr>
+        <w:t>lower_bound</w:t>
+      </w:r>
+      <w:proofErr w:type="spellEnd"/>
+      <w:r>
+        <w:rPr>
+          <w:rStyle w:val="VerbatimChar"/>
+        </w:rPr>
+        <w:t>(</w:t>
+      </w:r>
+      <w:proofErr w:type="spellStart"/>
+      <w:proofErr w:type="gramStart"/>
+      <w:r>
+        <w:rPr>
+          <w:rStyle w:val="VerbatimChar"/>
+        </w:rPr>
+        <w:t>arr.begin</w:t>
+      </w:r>
+      <w:proofErr w:type="spellEnd"/>
+      <w:proofErr w:type="gramEnd"/>
+      <w:r>
+        <w:rPr>
+          <w:rStyle w:val="VerbatimChar"/>
+        </w:rPr>
+        <w:t xml:space="preserve">(), </w:t>
+      </w:r>
+      <w:proofErr w:type="spellStart"/>
+      <w:r>
+        <w:rPr>
+          <w:rStyle w:val="VerbatimChar"/>
+        </w:rPr>
+        <w:t>arr.end</w:t>
+      </w:r>
+      <w:proofErr w:type="spellEnd"/>
+      <w:r>
+        <w:rPr>
+          <w:rStyle w:val="VerbatimChar"/>
+        </w:rPr>
+        <w:t>(), x)</w:t>
+      </w:r>
+    </w:p>
+    <w:p>
+      <w:pPr>
+        <w:numPr>
+          <w:ilvl w:val="1"/>
+          <w:numId w:val="1"/>
+        </w:numPr>
+      </w:pPr>
+      <w:r>
+        <w:t xml:space="preserve">Returns an iterator to the </w:t>
+      </w:r>
+      <w:r>
+        <w:rPr>
+          <w:b/>
+          <w:bCs/>
+        </w:rPr>
+        <w:t>first element ≥ x</w:t>
+      </w:r>
+    </w:p>
+    <w:p>
+      <w:pPr>
+        <w:numPr>
+          <w:ilvl w:val="0"/>
+          <w:numId w:val="1"/>
+        </w:numPr>
+      </w:pPr>
+      <w:r>
+        <w:t xml:space="preserve">If it points </w:t>
+      </w:r>
+      <w:r>
+        <w:rPr>
+          <w:b/>
+          <w:bCs/>
+        </w:rPr>
+        <w:t>outside the array</w:t>
+      </w:r>
+      <w:r>
+        <w:t>, no such element exists</w:t>
+      </w:r>
+    </w:p>
+    <w:p>
+      <w:pPr>
+        <w:numPr>
+          <w:ilvl w:val="1"/>
+          <w:numId w:val="1"/>
+        </w:numPr>
+      </w:pPr>
+      <w:r>
+        <w:t xml:space="preserve">Output </w:t>
+      </w:r>
+      <w:r>
+        <w:rPr>
+          <w:rStyle w:val="VerbatimChar"/>
+        </w:rPr>
+        <w:t>n + 1</w:t>
+      </w:r>
+    </w:p>
+    <w:p>
+      <w:pPr>
+        <w:numPr>
+          <w:ilvl w:val="0"/>
+          <w:numId w:val="1"/>
+        </w:numPr>
+      </w:pPr>
+      <w:r>
+        <w:t>Otherwise:</w:t>
+      </w:r>
+    </w:p>
+    <w:p>
+      <w:pPr>
+        <w:numPr>
+          <w:ilvl w:val="1"/>
+          <w:numId w:val="1"/>
+        </w:numPr>
+      </w:pPr>
+      <w:r>
+        <w:t xml:space="preserve">Output </w:t>
+      </w:r>
+      <w:r>
+        <w:rPr>
+          <w:rStyle w:val="VerbatimChar"/>
+        </w:rPr>
+        <w:t>(index + 1)</w:t>
+      </w:r>
+      <w:r>
+        <w:t xml:space="preserve"> (1-based index)</w:t>
+      </w:r>
+    </w:p>
+    <w:p>
+      <w:r>
+        <w:pict w14:anchorId="62E407E8">
+          <v:rect id="_x0000_i1047" style="width:0;height:1.5pt" o:hralign="center" o:hrstd="t" o:hr="t"/>
+        </w:pict>
+      </w:r>
+    </w:p>
+    <w:p>
+      <w:pPr>
+        <w:pStyle w:val="Heading2"/>
+        <w:rPr>
+          <w:color w:val="auto"/>
+        </w:rPr>
+      </w:pPr>
+      <w:r>
+        <w:rPr>
+          <w:rFonts w:ascii="Segoe UI Emoji" w:hAnsi="Segoe UI Emoji" w:cs="Segoe UI Emoji"/>
+          <w:b/>
+          <w:bCs/>
+          <w:color w:val="auto"/>
+        </w:rPr>
+        <w:lastRenderedPageBreak/>
+        <w:t>🔧</w:t>
+      </w:r>
+      <w:r>
+        <w:rPr>
+          <w:b/>
+          <w:bCs/>
+          <w:color w:val="auto"/>
+        </w:rPr>
+        <w:t xml:space="preserve"> C++ Implementation</w:t>
+      </w:r>
+    </w:p>
+    <w:p>
+      <w:pPr>
+        <w:pStyle w:val="SourceCode"/>
+      </w:pPr>
+      <w:r>
+        <w:rPr>
+          <w:rStyle w:val="VerbatimChar"/>
+        </w:rPr>
+        <w:t>#include&lt;bits/stdc++.h&gt;usingnamespace std;</w:t>
+      </w:r>
+      <w:r>
+        <w:br/>
+      </w:r>
+      <w:r>
+        <w:br/>
+      </w:r>
+      <w:proofErr w:type="spellStart"/>
+      <w:r>
+        <w:rPr>
+          <w:rStyle w:val="VerbatimChar"/>
+        </w:rPr>
+        <w:t>intmain</w:t>
+      </w:r>
+      <w:proofErr w:type="spellEnd"/>
+      <w:r>
+        <w:rPr>
+          <w:rStyle w:val="VerbatimChar"/>
+        </w:rPr>
+        <w:t>() {</w:t>
+      </w:r>
+      <w:r>
+        <w:br/>
+      </w:r>
+      <w:r>
+        <w:rPr>
+          <w:rStyle w:val="VerbatimChar"/>
+        </w:rPr>
+        <w:t xml:space="preserve">    </w:t>
+      </w:r>
+      <w:proofErr w:type="spellStart"/>
+      <w:r>
+        <w:rPr>
+          <w:rStyle w:val="VerbatimChar"/>
+        </w:rPr>
+        <w:t>ios</w:t>
+      </w:r>
+      <w:proofErr w:type="spellEnd"/>
+      <w:r>
+        <w:rPr>
+          <w:rStyle w:val="VerbatimChar"/>
+        </w:rPr>
+        <w:t>::</w:t>
+      </w:r>
+      <w:proofErr w:type="spellStart"/>
+      <w:r>
+        <w:rPr>
+          <w:rStyle w:val="VerbatimChar"/>
+        </w:rPr>
+        <w:t>sync_with_stdio</w:t>
+      </w:r>
+      <w:proofErr w:type="spellEnd"/>
+      <w:r>
+        <w:rPr>
+          <w:rStyle w:val="VerbatimChar"/>
+        </w:rPr>
+        <w:t>(false);</w:t>
+      </w:r>
+      <w:r>
+        <w:br/>
+      </w:r>
+      <w:r>
+        <w:rPr>
+          <w:rStyle w:val="VerbatimChar"/>
+        </w:rPr>
+        <w:t xml:space="preserve">    </w:t>
+      </w:r>
+      <w:proofErr w:type="spellStart"/>
+      <w:r>
+        <w:rPr>
+          <w:rStyle w:val="VerbatimChar"/>
+        </w:rPr>
+        <w:t>cin.tie</w:t>
+      </w:r>
+      <w:proofErr w:type="spellEnd"/>
+      <w:r>
+        <w:rPr>
+          <w:rStyle w:val="VerbatimChar"/>
+        </w:rPr>
+        <w:t>(</w:t>
+      </w:r>
+      <w:proofErr w:type="spellStart"/>
+      <w:r>
+        <w:rPr>
+          <w:rStyle w:val="VerbatimChar"/>
+        </w:rPr>
+        <w:t>nullptr</w:t>
+      </w:r>
+      <w:proofErr w:type="spellEnd"/>
+      <w:r>
+        <w:rPr>
+          <w:rStyle w:val="VerbatimChar"/>
+        </w:rPr>
+        <w:t>);</w:t>
+      </w:r>
+      <w:r>
+        <w:br/>
+      </w:r>
+      <w:r>
+        <w:br/>
+      </w:r>
+      <w:r>
+        <w:rPr>
+          <w:rStyle w:val="VerbatimChar"/>
+        </w:rPr>
+        <w:t xml:space="preserve">    int n, k;</w:t>
+      </w:r>
+      <w:r>
+        <w:br/>
+      </w:r>
+      <w:r>
+        <w:rPr>
+          <w:rStyle w:val="VerbatimChar"/>
+        </w:rPr>
+        <w:t xml:space="preserve">    </w:t>
+      </w:r>
+      <w:proofErr w:type="spellStart"/>
+      <w:r>
+        <w:rPr>
+          <w:rStyle w:val="VerbatimChar"/>
+        </w:rPr>
+        <w:t>cin</w:t>
+      </w:r>
+      <w:proofErr w:type="spellEnd"/>
+      <w:r>
+        <w:rPr>
+          <w:rStyle w:val="VerbatimChar"/>
+        </w:rPr>
+        <w:t xml:space="preserve"> &gt;&gt; n &gt;&gt; k;</w:t>
+      </w:r>
+      <w:r>
+        <w:br/>
+      </w:r>
+      <w:r>
+        <w:br/>
+      </w:r>
+      <w:r>
+        <w:rPr>
+          <w:rStyle w:val="VerbatimChar"/>
+        </w:rPr>
+        <w:t xml:space="preserve">    vector&lt;</w:t>
+      </w:r>
+      <w:proofErr w:type="spellStart"/>
+      <w:r>
+        <w:rPr>
+          <w:rStyle w:val="VerbatimChar"/>
+        </w:rPr>
+        <w:t>longlong</w:t>
+      </w:r>
+      <w:proofErr w:type="spellEnd"/>
+      <w:r>
+        <w:rPr>
+          <w:rStyle w:val="VerbatimChar"/>
+        </w:rPr>
+        <w:t xml:space="preserve">&gt; </w:t>
+      </w:r>
+      <w:proofErr w:type="spellStart"/>
+      <w:r>
+        <w:rPr>
+          <w:rStyle w:val="VerbatimChar"/>
+        </w:rPr>
+        <w:t>arr</w:t>
+      </w:r>
+      <w:proofErr w:type="spellEnd"/>
+      <w:r>
+        <w:rPr>
+          <w:rStyle w:val="VerbatimChar"/>
+        </w:rPr>
+        <w:t>(n);</w:t>
+      </w:r>
+      <w:r>
+        <w:br/>
+      </w:r>
+      <w:r>
+        <w:rPr>
+          <w:rStyle w:val="VerbatimChar"/>
+        </w:rPr>
+        <w:t xml:space="preserve">    for(int </w:t>
+      </w:r>
+      <w:proofErr w:type="spellStart"/>
+      <w:r>
+        <w:rPr>
+          <w:rStyle w:val="VerbatimChar"/>
+        </w:rPr>
+        <w:t>i</w:t>
+      </w:r>
+      <w:proofErr w:type="spellEnd"/>
+      <w:r>
+        <w:rPr>
+          <w:rStyle w:val="VerbatimChar"/>
+        </w:rPr>
+        <w:t xml:space="preserve"> = 0; </w:t>
+      </w:r>
+      <w:proofErr w:type="spellStart"/>
+      <w:r>
+        <w:rPr>
+          <w:rStyle w:val="VerbatimChar"/>
+        </w:rPr>
+        <w:t>i</w:t>
+      </w:r>
+      <w:proofErr w:type="spellEnd"/>
+      <w:r>
+        <w:rPr>
+          <w:rStyle w:val="VerbatimChar"/>
+        </w:rPr>
+        <w:t xml:space="preserve"> &lt; n; </w:t>
+      </w:r>
+      <w:proofErr w:type="spellStart"/>
+      <w:r>
+        <w:rPr>
+          <w:rStyle w:val="VerbatimChar"/>
+        </w:rPr>
+        <w:t>i</w:t>
+      </w:r>
+      <w:proofErr w:type="spellEnd"/>
+      <w:r>
+        <w:rPr>
+          <w:rStyle w:val="VerbatimChar"/>
+        </w:rPr>
+        <w:t>++) {</w:t>
+      </w:r>
+      <w:r>
+        <w:br/>
+      </w:r>
+      <w:r>
+        <w:rPr>
+          <w:rStyle w:val="VerbatimChar"/>
+        </w:rPr>
+        <w:t xml:space="preserve">        </w:t>
+      </w:r>
+      <w:proofErr w:type="spellStart"/>
+      <w:r>
+        <w:rPr>
+          <w:rStyle w:val="VerbatimChar"/>
+        </w:rPr>
+        <w:t>cin</w:t>
+      </w:r>
+      <w:proofErr w:type="spellEnd"/>
+      <w:r>
+        <w:rPr>
+          <w:rStyle w:val="VerbatimChar"/>
+        </w:rPr>
+        <w:t xml:space="preserve"> &gt;&gt; </w:t>
+      </w:r>
+      <w:proofErr w:type="spellStart"/>
+      <w:r>
+        <w:rPr>
+          <w:rStyle w:val="VerbatimChar"/>
+        </w:rPr>
+        <w:t>arr</w:t>
+      </w:r>
+      <w:proofErr w:type="spellEnd"/>
+      <w:r>
+        <w:rPr>
+          <w:rStyle w:val="VerbatimChar"/>
+        </w:rPr>
+        <w:t>[</w:t>
+      </w:r>
+      <w:proofErr w:type="spellStart"/>
+      <w:r>
+        <w:rPr>
+          <w:rStyle w:val="VerbatimChar"/>
+        </w:rPr>
+        <w:t>i</w:t>
+      </w:r>
+      <w:proofErr w:type="spellEnd"/>
+      <w:r>
+        <w:rPr>
+          <w:rStyle w:val="VerbatimChar"/>
+        </w:rPr>
+        <w:t>];</w:t>
+      </w:r>
+      <w:r>
+        <w:br/>
+      </w:r>
+      <w:r>
+        <w:rPr>
+          <w:rStyle w:val="VerbatimChar"/>
+        </w:rPr>
+        <w:t xml:space="preserve">    }</w:t>
+      </w:r>
+      <w:r>
+        <w:br/>
+      </w:r>
+      <w:r>
+        <w:br/>
+      </w:r>
+      <w:r>
+        <w:rPr>
+          <w:rStyle w:val="VerbatimChar"/>
+        </w:rPr>
+        <w:t xml:space="preserve">    while(k--) {</w:t>
+      </w:r>
+      <w:r>
+        <w:br/>
+      </w:r>
+      <w:r>
+        <w:rPr>
+          <w:rStyle w:val="VerbatimChar"/>
+        </w:rPr>
+        <w:t xml:space="preserve">        </w:t>
+      </w:r>
+      <w:proofErr w:type="spellStart"/>
+      <w:r>
+        <w:rPr>
+          <w:rStyle w:val="VerbatimChar"/>
+        </w:rPr>
+        <w:t>longlong</w:t>
+      </w:r>
+      <w:proofErr w:type="spellEnd"/>
+      <w:r>
+        <w:rPr>
+          <w:rStyle w:val="VerbatimChar"/>
+        </w:rPr>
+        <w:t xml:space="preserve"> x;</w:t>
+      </w:r>
+      <w:r>
+        <w:br/>
+      </w:r>
+      <w:r>
+        <w:rPr>
+          <w:rStyle w:val="VerbatimChar"/>
+        </w:rPr>
+        <w:t xml:space="preserve">        </w:t>
+      </w:r>
+      <w:proofErr w:type="spellStart"/>
+      <w:r>
+        <w:rPr>
+          <w:rStyle w:val="VerbatimChar"/>
+        </w:rPr>
+        <w:t>cin</w:t>
+      </w:r>
+      <w:proofErr w:type="spellEnd"/>
+      <w:r>
+        <w:rPr>
+          <w:rStyle w:val="VerbatimChar"/>
+        </w:rPr>
+        <w:t xml:space="preserve"> &gt;&gt; x;</w:t>
+      </w:r>
+      <w:r>
+        <w:br/>
+      </w:r>
+      <w:r>
+        <w:br/>
+      </w:r>
+      <w:r>
+        <w:rPr>
+          <w:rStyle w:val="VerbatimChar"/>
+        </w:rPr>
+        <w:t xml:space="preserve">        // Find first element &gt;= </w:t>
+      </w:r>
+      <w:proofErr w:type="spellStart"/>
+      <w:r>
+        <w:rPr>
+          <w:rStyle w:val="VerbatimChar"/>
+        </w:rPr>
+        <w:t>xint</w:t>
+      </w:r>
+      <w:proofErr w:type="spellEnd"/>
+      <w:r>
+        <w:rPr>
+          <w:rStyle w:val="VerbatimChar"/>
+        </w:rPr>
+        <w:t xml:space="preserve"> </w:t>
+      </w:r>
+      <w:proofErr w:type="spellStart"/>
+      <w:r>
+        <w:rPr>
+          <w:rStyle w:val="VerbatimChar"/>
+        </w:rPr>
+        <w:t>idx</w:t>
+      </w:r>
+      <w:proofErr w:type="spellEnd"/>
+      <w:r>
+        <w:rPr>
+          <w:rStyle w:val="VerbatimChar"/>
+        </w:rPr>
+        <w:t xml:space="preserve"> = </w:t>
+      </w:r>
+      <w:proofErr w:type="spellStart"/>
+      <w:r>
+        <w:rPr>
+          <w:rStyle w:val="VerbatimChar"/>
+        </w:rPr>
+        <w:t>lower_bound</w:t>
+      </w:r>
+      <w:proofErr w:type="spellEnd"/>
+      <w:r>
+        <w:rPr>
+          <w:rStyle w:val="VerbatimChar"/>
+        </w:rPr>
+        <w:t>(</w:t>
+      </w:r>
+      <w:proofErr w:type="spellStart"/>
+      <w:r>
+        <w:rPr>
+          <w:rStyle w:val="VerbatimChar"/>
+        </w:rPr>
+        <w:t>arr.begin</w:t>
+      </w:r>
+      <w:proofErr w:type="spellEnd"/>
+      <w:r>
+        <w:rPr>
+          <w:rStyle w:val="VerbatimChar"/>
+        </w:rPr>
+        <w:t xml:space="preserve">(), </w:t>
+      </w:r>
+      <w:proofErr w:type="spellStart"/>
+      <w:r>
+        <w:rPr>
+          <w:rStyle w:val="VerbatimChar"/>
+        </w:rPr>
+        <w:t>arr.end</w:t>
+      </w:r>
+      <w:proofErr w:type="spellEnd"/>
+      <w:r>
+        <w:rPr>
+          <w:rStyle w:val="VerbatimChar"/>
+        </w:rPr>
+        <w:t xml:space="preserve">(), x) - </w:t>
+      </w:r>
+      <w:proofErr w:type="spellStart"/>
+      <w:r>
+        <w:rPr>
+          <w:rStyle w:val="VerbatimChar"/>
+        </w:rPr>
+        <w:t>arr.begin</w:t>
+      </w:r>
+      <w:proofErr w:type="spellEnd"/>
+      <w:r>
+        <w:rPr>
+          <w:rStyle w:val="VerbatimChar"/>
+        </w:rPr>
+        <w:t>();</w:t>
+      </w:r>
+      <w:r>
+        <w:br/>
+      </w:r>
+      <w:r>
+        <w:br/>
+      </w:r>
+      <w:r>
+        <w:rPr>
+          <w:rStyle w:val="VerbatimChar"/>
+        </w:rPr>
+        <w:t xml:space="preserve">        // If not found, print n+1if(</w:t>
+      </w:r>
+      <w:proofErr w:type="spellStart"/>
+      <w:r>
+        <w:rPr>
+          <w:rStyle w:val="VerbatimChar"/>
+        </w:rPr>
+        <w:t>idx</w:t>
+      </w:r>
+      <w:proofErr w:type="spellEnd"/>
+      <w:r>
+        <w:rPr>
+          <w:rStyle w:val="VerbatimChar"/>
+        </w:rPr>
+        <w:t xml:space="preserve"> == n)</w:t>
+      </w:r>
+      <w:r>
+        <w:br/>
+      </w:r>
+      <w:r>
+        <w:rPr>
+          <w:rStyle w:val="VerbatimChar"/>
+        </w:rPr>
+        <w:t xml:space="preserve">            </w:t>
+      </w:r>
+      <w:proofErr w:type="spellStart"/>
+      <w:r>
+        <w:rPr>
+          <w:rStyle w:val="VerbatimChar"/>
+        </w:rPr>
+        <w:t>cout</w:t>
+      </w:r>
+      <w:proofErr w:type="spellEnd"/>
+      <w:r>
+        <w:rPr>
+          <w:rStyle w:val="VerbatimChar"/>
+        </w:rPr>
+        <w:t xml:space="preserve"> &lt;&lt; n + 1 &lt;&lt; '\n';</w:t>
+      </w:r>
+      <w:r>
+        <w:br/>
+      </w:r>
+      <w:r>
+        <w:rPr>
+          <w:rStyle w:val="VerbatimChar"/>
+        </w:rPr>
+        <w:t xml:space="preserve">        else</w:t>
+      </w:r>
+      <w:r>
+        <w:br/>
+      </w:r>
+      <w:r>
+        <w:rPr>
+          <w:rStyle w:val="VerbatimChar"/>
+        </w:rPr>
+        <w:t xml:space="preserve">            </w:t>
+      </w:r>
+      <w:proofErr w:type="spellStart"/>
+      <w:r>
+        <w:rPr>
+          <w:rStyle w:val="VerbatimChar"/>
+        </w:rPr>
+        <w:t>cout</w:t>
+      </w:r>
+      <w:proofErr w:type="spellEnd"/>
+      <w:r>
+        <w:rPr>
+          <w:rStyle w:val="VerbatimChar"/>
+        </w:rPr>
+        <w:t xml:space="preserve"> &lt;&lt; </w:t>
+      </w:r>
+      <w:proofErr w:type="spellStart"/>
+      <w:r>
+        <w:rPr>
+          <w:rStyle w:val="VerbatimChar"/>
+        </w:rPr>
+        <w:t>idx</w:t>
+      </w:r>
+      <w:proofErr w:type="spellEnd"/>
+      <w:r>
+        <w:rPr>
+          <w:rStyle w:val="VerbatimChar"/>
+        </w:rPr>
+        <w:t xml:space="preserve"> + 1 &lt;&lt; '\n';  // 1-based index</w:t>
+      </w:r>
+      <w:r>
+        <w:br/>
+      </w:r>
+      <w:r>
+        <w:rPr>
+          <w:rStyle w:val="VerbatimChar"/>
+        </w:rPr>
+        <w:t xml:space="preserve">    }</w:t>
+      </w:r>
+      <w:r>
+        <w:br/>
+      </w:r>
+      <w:r>
+        <w:br/>
+      </w:r>
+      <w:r>
+        <w:rPr>
+          <w:rStyle w:val="VerbatimChar"/>
+        </w:rPr>
+        <w:t xml:space="preserve">    return0;</w:t>
+      </w:r>
+      <w:r>
+        <w:br/>
+      </w:r>
+      <w:r>
+        <w:rPr>
+          <w:rStyle w:val="VerbatimChar"/>
+        </w:rPr>
+        <w:t>}</w:t>
+      </w:r>
+    </w:p>
+    <w:p>
+      <w:r>
+        <w:pict w14:anchorId="6110448B">
+          <v:rect id="_x0000_i1048" style="width:0;height:1.5pt" o:hralign="center" o:hrstd="t" o:hr="t"/>
+        </w:pict>
+      </w:r>
+    </w:p>
+    <w:p>
+      <w:pPr>
+        <w:pStyle w:val="Heading2"/>
+        <w:rPr>
+          <w:color w:val="auto"/>
+        </w:rPr>
+      </w:pPr>
+      <w:r>
+        <w:rPr>
+          <w:rFonts w:ascii="Segoe UI Emoji" w:hAnsi="Segoe UI Emoji" w:cs="Segoe UI Emoji"/>
+          <w:b/>
+          <w:bCs/>
+          <w:color w:val="auto"/>
+        </w:rPr>
+        <w:t>📊</w:t>
+      </w:r>
+      <w:r>
+        <w:rPr>
+          <w:b/>
+          <w:bCs/>
+          <w:color w:val="auto"/>
+        </w:rPr>
+        <w:t xml:space="preserve"> Example Walkthrough</w:t>
+      </w:r>
+    </w:p>
+    <w:p>
+      <w:pPr>
+        <w:pStyle w:val="FirstParagraph"/>
+      </w:pPr>
+      <w:r>
+        <w:t>Array:</w:t>
+      </w:r>
+    </w:p>
+    <w:p>
+      <w:pPr>
+        <w:pStyle w:val="SourceCode"/>
+      </w:pPr>
+      <w:r>
+        <w:rPr>
+          <w:rStyle w:val="VerbatimChar"/>
+        </w:rPr>
+        <w:t>[3, 3, 5, 8, 9]</w:t>
+      </w:r>
+    </w:p>
+    <w:p>
+      <w:pPr>
+        <w:pStyle w:val="Heading3"/>
+        <w:rPr>
+          <w:color w:val="auto"/>
+        </w:rPr>
+      </w:pPr>
+      <w:r>
+        <w:rPr>
+          <w:color w:val="auto"/>
+        </w:rPr>
+        <w:t xml:space="preserve">Query: </w:t>
+      </w:r>
+      <w:r>
+        <w:rPr>
+          <w:rStyle w:val="VerbatimChar"/>
+          <w:color w:val="auto"/>
+        </w:rPr>
+        <w:t>4</w:t>
+      </w:r>
+    </w:p>
+    <w:p>
+      <w:pPr>
+        <w:numPr>
+          <w:ilvl w:val="0"/>
+          <w:numId w:val="1"/>
+        </w:numPr>
+      </w:pPr>
+      <w:r>
+        <w:t xml:space="preserve">First element ≥ 4 → </w:t>
+      </w:r>
+      <w:r>
+        <w:rPr>
+          <w:rStyle w:val="VerbatimChar"/>
+        </w:rPr>
+        <w:t>5</w:t>
+      </w:r>
+    </w:p>
+    <w:p>
+      <w:pPr>
+        <w:numPr>
+          <w:ilvl w:val="0"/>
+          <w:numId w:val="1"/>
+        </w:numPr>
+      </w:pPr>
+      <w:r>
+        <w:t xml:space="preserve">Index → </w:t>
+      </w:r>
+      <w:r>
+        <w:rPr>
+          <w:rStyle w:val="VerbatimChar"/>
+        </w:rPr>
+        <w:t>3</w:t>
+      </w:r>
+    </w:p>
+    <w:p>
+      <w:pPr>
+        <w:pStyle w:val="Heading3"/>
+        <w:rPr>
+          <w:color w:val="auto"/>
+        </w:rPr>
+      </w:pPr>
+      <w:r>
+        <w:rPr>
+          <w:color w:val="auto"/>
+        </w:rPr>
+        <w:t xml:space="preserve">Query: </w:t>
+      </w:r>
+      <w:r>
+        <w:rPr>
+          <w:rStyle w:val="VerbatimChar"/>
+          <w:color w:val="auto"/>
+        </w:rPr>
+        <w:t>10</w:t>
+      </w:r>
+    </w:p>
+    <w:p>
+      <w:pPr>
+        <w:numPr>
+          <w:ilvl w:val="0"/>
+          <w:numId w:val="1"/>
+        </w:numPr>
+      </w:pPr>
+      <w:r>
+        <w:t>No element ≥ 10</w:t>
+      </w:r>
+    </w:p>
+    <w:p>
+      <w:pPr>
+        <w:numPr>
+          <w:ilvl w:val="0"/>
+          <w:numId w:val="1"/>
+        </w:numPr>
+      </w:pPr>
+      <w:r>
+        <w:t xml:space="preserve">Output → </w:t>
+      </w:r>
+      <w:r>
+        <w:rPr>
+          <w:rStyle w:val="VerbatimChar"/>
+        </w:rPr>
+        <w:t>n + 1 = 6</w:t>
+      </w:r>
+    </w:p>
+    <w:p>
+      <w:r>
+        <w:lastRenderedPageBreak/>
+        <w:pict w14:anchorId="48226C9A">
+          <v:rect id="_x0000_i1049" style="width:0;height:1.5pt" o:hralign="center" o:hrstd="t" o:hr="t"/>
+        </w:pict>
+      </w:r>
+    </w:p>
+    <w:p>
+      <w:pPr>
+        <w:pStyle w:val="Heading2"/>
+        <w:rPr>
+          <w:color w:val="auto"/>
+        </w:rPr>
+      </w:pPr>
+      <w:r>
+        <w:rPr>
+          <w:rFonts w:ascii="Calibri Light" w:hAnsi="Calibri Light" w:cs="Calibri Light"/>
+          <w:b/>
+          <w:bCs/>
+          <w:color w:val="auto"/>
+        </w:rPr>
+        <w:t>⏱</w:t>
+      </w:r>
+      <w:r>
+        <w:rPr>
+          <w:b/>
+          <w:bCs/>
+          <w:color w:val="auto"/>
+        </w:rPr>
+        <w:t>️ Complexity Analysis</w:t>
+      </w:r>
+    </w:p>
+    <w:p>
+      <w:pPr>
+        <w:pStyle w:val="Heading3"/>
+        <w:rPr>
+          <w:color w:val="auto"/>
+        </w:rPr>
+      </w:pPr>
+      <w:r>
+        <w:rPr>
+          <w:b/>
+          <w:bCs/>
+          <w:color w:val="auto"/>
+        </w:rPr>
+        <w:t>Time Complexity</w:t>
+      </w:r>
+    </w:p>
+    <w:p>
+      <w:pPr>
+        <w:numPr>
+          <w:ilvl w:val="0"/>
+          <w:numId w:val="1"/>
+        </w:numPr>
+      </w:pPr>
+      <w:r>
+        <w:t xml:space="preserve">Each query: </w:t>
+      </w:r>
+      <w:proofErr w:type="gramStart"/>
+      <w:r>
+        <w:rPr>
+          <w:b/>
+          <w:bCs/>
+        </w:rPr>
+        <w:t>O(</w:t>
+      </w:r>
+      <w:proofErr w:type="gramEnd"/>
+      <w:r>
+        <w:rPr>
+          <w:b/>
+          <w:bCs/>
+        </w:rPr>
+        <w:t>log n)</w:t>
+      </w:r>
+    </w:p>
+    <w:p>
+      <w:pPr>
+        <w:numPr>
+          <w:ilvl w:val="0"/>
+          <w:numId w:val="1"/>
+        </w:numPr>
+      </w:pPr>
+      <w:r>
+        <w:t xml:space="preserve">Total: </w:t>
+      </w:r>
+      <w:proofErr w:type="gramStart"/>
+      <w:r>
+        <w:rPr>
+          <w:b/>
+          <w:bCs/>
+        </w:rPr>
+        <w:t>O(</w:t>
+      </w:r>
+      <w:proofErr w:type="gramEnd"/>
+      <w:r>
+        <w:rPr>
+          <w:b/>
+          <w:bCs/>
+        </w:rPr>
+        <w:t>k log n)</w:t>
+      </w:r>
+    </w:p>
+    <w:p>
+      <w:pPr>
+        <w:pStyle w:val="Heading3"/>
+        <w:rPr>
+          <w:color w:val="auto"/>
+        </w:rPr>
+      </w:pPr>
+      <w:r>
+        <w:rPr>
+          <w:b/>
+          <w:bCs/>
+          <w:color w:val="auto"/>
+        </w:rPr>
+        <w:t>Space Complexity</w:t>
+      </w:r>
+    </w:p>
+    <w:p>
+      <w:pPr>
+        <w:numPr>
+          <w:ilvl w:val="0"/>
+          <w:numId w:val="1"/>
+        </w:numPr>
+      </w:pPr>
+      <w:r>
+        <w:t xml:space="preserve">Extra space: </w:t>
+      </w:r>
+      <w:proofErr w:type="gramStart"/>
+      <w:r>
+        <w:rPr>
+          <w:b/>
+          <w:bCs/>
+        </w:rPr>
+        <w:t>O(</w:t>
+      </w:r>
+      <w:proofErr w:type="gramEnd"/>
+      <w:r>
+        <w:rPr>
+          <w:b/>
+          <w:bCs/>
+        </w:rPr>
+        <w:t>1)</w:t>
+      </w:r>
+      <w:r>
+        <w:t xml:space="preserve"> (excluding input storage)</w:t>
+      </w:r>
+    </w:p>
+    <w:p>
+      <w:r>
+        <w:pict w14:anchorId="6BAD1D32">
+          <v:rect id="_x0000_i1050" style="width:0;height:1.5pt" o:hralign="center" o:hrstd="t" o:hr="t"/>
+        </w:pict>
+      </w:r>
+    </w:p>
+    <w:p>
+      <w:pPr>
+        <w:pStyle w:val="Heading2"/>
+        <w:rPr>
+          <w:color w:val="auto"/>
+        </w:rPr>
+      </w:pPr>
+      <w:r>
+        <w:rPr>
+          <w:rFonts w:ascii="Segoe UI Emoji" w:hAnsi="Segoe UI Emoji" w:cs="Segoe UI Emoji"/>
+          <w:b/>
+          <w:bCs/>
+          <w:color w:val="auto"/>
+        </w:rPr>
+        <w:t>📝</w:t>
+      </w:r>
+      <w:r>
+        <w:rPr>
+          <w:b/>
+          <w:bCs/>
+          <w:color w:val="auto"/>
+        </w:rPr>
+        <w:t xml:space="preserve"> Summary</w:t>
+      </w:r>
+    </w:p>
+    <w:tbl>
+      <w:tblPr>
+        <w:tblStyle w:val="Table"/>
+        <w:tblW w:w="0" w:type="auto"/>
+        <w:tblLook w:val="0020" w:firstRow="1" w:lastRow="0" w:firstColumn="0" w:lastColumn="0" w:noHBand="0" w:noVBand="0"/>
+      </w:tblPr>
+      <w:tblGrid>
+        <w:gridCol w:w="972"/>
+        <w:gridCol w:w="1789"/>
+      </w:tblGrid>
+      <w:tr>
+        <w:trPr>
+          <w:cnfStyle w:val="100000000000" w:firstRow="1" w:lastRow="0" w:firstColumn="0" w:lastColumn="0" w:oddVBand="0" w:evenVBand="0" w:oddHBand="0" w:evenHBand="0" w:firstRowFirstColumn="0" w:firstRowLastColumn="0" w:lastRowFirstColumn="0" w:lastRowLastColumn="0"/>
+          <w:tblHeader/>
+        </w:trPr>
+        <w:tc>
+          <w:tcPr>
+            <w:tcW w:w="0" w:type="auto"/>
+            <w:tcBorders>
+              <w:top w:val="single" w:sz="10" w:space="0" w:color="000000"/>
+              <w:left w:val="single" w:sz="10" w:space="0" w:color="000000"/>
+              <w:bottom w:val="single" w:sz="10" w:space="0" w:color="000000"/>
+              <w:right w:val="single" w:sz="10" w:space="0" w:color="000000"/>
+            </w:tcBorders>
+            <w:vAlign w:val="center"/>
+          </w:tcPr>
+          <w:p>
+            <w:pPr>
+              <w:pStyle w:val="Compact"/>
+              <w:jc w:val="center"/>
+            </w:pPr>
+            <w:r>
+              <w:t>Task</w:t>
+            </w:r>
+          </w:p>
+        </w:tc>
+        <w:tc>
+          <w:tcPr>
+            <w:tcW w:w="0" w:type="auto"/>
+            <w:tcBorders>
+              <w:top w:val="single" w:sz="10" w:space="0" w:color="000000"/>
+              <w:left w:val="single" w:sz="10" w:space="0" w:color="000000"/>
+              <w:bottom w:val="single" w:sz="10" w:space="0" w:color="000000"/>
+              <w:right w:val="single" w:sz="10" w:space="0" w:color="000000"/>
+            </w:tcBorders>
+            <w:vAlign w:val="center"/>
+          </w:tcPr>
+          <w:p>
+            <w:pPr>
+              <w:pStyle w:val="Compact"/>
+              <w:jc w:val="center"/>
+            </w:pPr>
+            <w:r>
+              <w:t>STL Function</w:t>
+            </w:r>
+          </w:p>
+        </w:tc>
+      </w:tr>
+      <w:tr>
+        <w:tc>
+          <w:tcPr>
+            <w:tcW w:w="0" w:type="auto"/>
+            <w:tcBorders>
+              <w:top w:val="single" w:sz="10" w:space="0" w:color="000000"/>
+              <w:left w:val="single" w:sz="10" w:space="0" w:color="000000"/>
+              <w:bottom w:val="single" w:sz="10" w:space="0" w:color="000000"/>
+              <w:right w:val="single" w:sz="10" w:space="0" w:color="000000"/>
+            </w:tcBorders>
+          </w:tcPr>
+          <w:p>
+            <w:pPr>
+              <w:pStyle w:val="Compact"/>
+            </w:pPr>
+            <w:r>
+              <w:t>First ≥ x</w:t>
+            </w:r>
+          </w:p>
+        </w:tc>
+        <w:tc>
+          <w:tcPr>
+            <w:tcW w:w="0" w:type="auto"/>
+            <w:tcBorders>
+              <w:top w:val="single" w:sz="10" w:space="0" w:color="000000"/>
+              <w:left w:val="single" w:sz="10" w:space="0" w:color="000000"/>
+              <w:bottom w:val="single" w:sz="10" w:space="0" w:color="000000"/>
+              <w:right w:val="single" w:sz="10" w:space="0" w:color="000000"/>
+            </w:tcBorders>
+          </w:tcPr>
+          <w:p>
+            <w:pPr>
+              <w:pStyle w:val="Compact"/>
+            </w:pPr>
+            <w:proofErr w:type="spellStart"/>
+            <w:r>
+              <w:rPr>
+                <w:rStyle w:val="VerbatimChar"/>
+              </w:rPr>
+              <w:t>lower_</w:t>
+            </w:r>
+            <w:proofErr w:type="gramStart"/>
+            <w:r>
+              <w:rPr>
+                <w:rStyle w:val="VerbatimChar"/>
+              </w:rPr>
+              <w:t>bound</w:t>
+            </w:r>
+            <w:proofErr w:type="spellEnd"/>
+            <w:r>
+              <w:rPr>
+                <w:rStyle w:val="VerbatimChar"/>
+              </w:rPr>
+              <w:t>(</w:t>
+            </w:r>
+            <w:proofErr w:type="gramEnd"/>
+            <w:r>
+              <w:rPr>
+                <w:rStyle w:val="VerbatimChar"/>
+              </w:rPr>
+              <w:t>)</w:t>
+            </w:r>
+          </w:p>
+        </w:tc>
+      </w:tr>
+      <w:tr>
+        <w:tc>
+          <w:tcPr>
+            <w:tcW w:w="0" w:type="auto"/>
+            <w:tcBorders>
+              <w:top w:val="single" w:sz="10" w:space="0" w:color="000000"/>
+              <w:left w:val="single" w:sz="10" w:space="0" w:color="000000"/>
+              <w:bottom w:val="single" w:sz="10" w:space="0" w:color="000000"/>
+              <w:right w:val="single" w:sz="10" w:space="0" w:color="000000"/>
+            </w:tcBorders>
+          </w:tcPr>
+          <w:p>
+            <w:pPr>
+              <w:pStyle w:val="Compact"/>
+            </w:pPr>
+            <w:r>
+              <w:t>First &gt; x</w:t>
+            </w:r>
+          </w:p>
+        </w:tc>
+        <w:tc>
+          <w:tcPr>
+            <w:tcW w:w="0" w:type="auto"/>
+            <w:tcBorders>
+              <w:top w:val="single" w:sz="10" w:space="0" w:color="000000"/>
+              <w:left w:val="single" w:sz="10" w:space="0" w:color="000000"/>
+              <w:bottom w:val="single" w:sz="10" w:space="0" w:color="000000"/>
+              <w:right w:val="single" w:sz="10" w:space="0" w:color="000000"/>
+            </w:tcBorders>
+          </w:tcPr>
+          <w:p>
+            <w:pPr>
+              <w:pStyle w:val="Compact"/>
+            </w:pPr>
+            <w:proofErr w:type="spellStart"/>
+            <w:r>
+              <w:rPr>
+                <w:rStyle w:val="VerbatimChar"/>
+              </w:rPr>
+              <w:t>upper_</w:t>
+            </w:r>
+            <w:proofErr w:type="gramStart"/>
+            <w:r>
+              <w:rPr>
+                <w:rStyle w:val="VerbatimChar"/>
+              </w:rPr>
+              <w:t>bound</w:t>
+            </w:r>
+            <w:proofErr w:type="spellEnd"/>
+            <w:r>
+              <w:rPr>
+                <w:rStyle w:val="VerbatimChar"/>
+              </w:rPr>
+              <w:t>(</w:t>
+            </w:r>
+            <w:proofErr w:type="gramEnd"/>
+            <w:r>
+              <w:rPr>
+                <w:rStyle w:val="VerbatimChar"/>
+              </w:rPr>
+              <w:t>)</w:t>
+            </w:r>
+          </w:p>
+        </w:tc>
+      </w:tr>
+    </w:tbl>
+    <w:p>
+      <w:pPr>
+        <w:pStyle w:val="BodyText"/>
+      </w:pPr>
+      <w:r>
+        <w:t xml:space="preserve">This problem is the </w:t>
+      </w:r>
+      <w:r>
+        <w:rPr>
+          <w:b/>
+          <w:bCs/>
+        </w:rPr>
+        <w:t>mirror version of “Closest to the Left”</w:t>
+      </w:r>
+      <w:r>
+        <w:t xml:space="preserve"> and is solved using the same binary search logic.</w:t>
+      </w:r>
+    </w:p>
+    <w:p>
+      <w:r>
+        <w:pict w14:anchorId="6B45EB6A">
+          <v:rect id="_x0000_i1051" style="width:0;height:1.5pt" o:hralign="center" o:hrstd="t" o:hr="t"/>
+        </w:pict>
+      </w:r>
+    </w:p>
+    <w:p>
+      <w:pPr>
+        <w:rPr>
+          <w:b/>
+          <w:bCs/>
+          <w:lang w:val="en-US"/>
+        </w:rPr>
+      </w:pPr>
+      <w:r>
+        <w:rPr>
+          <w:b/>
+          <w:bCs/>
+          <w:sz w:val="26"/>
+          <w:szCs w:val="26"/>
+          <w:lang w:val="en-US"/>
+        </w:rPr>
+        <w:t xml:space="preserve">Another </w:t>
+      </w:r>
+      <w:proofErr w:type="gramStart"/>
+      <w:r>
+        <w:rPr>
+          <w:b/>
+          <w:bCs/>
+          <w:sz w:val="26"/>
+          <w:szCs w:val="26"/>
+          <w:lang w:val="en-US"/>
+        </w:rPr>
+        <w:t>Approach :</w:t>
+      </w:r>
+      <w:proofErr w:type="gramEnd"/>
+    </w:p>
+    <w:p>
+      <w:pPr>
+        <w:rPr>
+          <w:lang w:val="en-US"/>
+        </w:rPr>
+      </w:pPr>
+      <w:r>
+        <w:rPr>
+          <w:lang w:val="en-US"/>
+        </w:rPr>
+        <w:t>#include &lt;bits/</w:t>
+      </w:r>
+      <w:proofErr w:type="spellStart"/>
+      <w:r>
+        <w:rPr>
+          <w:lang w:val="en-US"/>
+        </w:rPr>
+        <w:t>stdc</w:t>
+      </w:r>
+      <w:proofErr w:type="spellEnd"/>
+      <w:r>
+        <w:rPr>
+          <w:lang w:val="en-US"/>
+        </w:rPr>
+        <w:t>++.h&gt;</w:t>
+      </w:r>
+    </w:p>
+    <w:p>
+      <w:pPr>
+        <w:rPr>
+          <w:lang w:val="en-US"/>
+        </w:rPr>
+      </w:pPr>
+      <w:r>
+        <w:rPr>
+          <w:lang w:val="en-US"/>
+        </w:rPr>
+        <w:t>using namespace std;</w:t>
+      </w:r>
+    </w:p>
+    <w:p>
+      <w:pPr>
+        <w:rPr>
+          <w:lang w:val="en-US"/>
+        </w:rPr>
+      </w:pPr>
+    </w:p>
+    <w:p>
+      <w:pPr>
+        <w:rPr>
+          <w:lang w:val="en-US"/>
+        </w:rPr>
+      </w:pPr>
+      <w:r>
+        <w:rPr>
+          <w:lang w:val="en-US"/>
+        </w:rPr>
+        <w:t xml:space="preserve">#define </w:t>
+      </w:r>
+      <w:proofErr w:type="spellStart"/>
+      <w:r>
+        <w:rPr>
+          <w:lang w:val="en-US"/>
+        </w:rPr>
+        <w:t>ll</w:t>
+      </w:r>
+      <w:proofErr w:type="spellEnd"/>
+      <w:r>
+        <w:rPr>
+          <w:lang w:val="en-US"/>
+        </w:rPr>
+        <w:t xml:space="preserve"> long </w:t>
+      </w:r>
+      <w:proofErr w:type="spellStart"/>
+      <w:r>
+        <w:rPr>
+          <w:lang w:val="en-US"/>
+        </w:rPr>
+        <w:t>long</w:t>
+      </w:r>
+      <w:proofErr w:type="spellEnd"/>
+    </w:p>
+    <w:p>
+      <w:pPr>
+        <w:rPr>
+          <w:lang w:val="en-US"/>
+        </w:rPr>
+      </w:pPr>
+    </w:p>
+    <w:p>
+      <w:pPr>
+        <w:rPr>
+          <w:lang w:val="en-US"/>
+        </w:rPr>
+      </w:pPr>
+      <w:r>
+        <w:rPr>
+          <w:lang w:val="en-US"/>
+        </w:rPr>
+        <w:t xml:space="preserve">int </w:t>
+      </w:r>
+      <w:proofErr w:type="gramStart"/>
+      <w:r>
+        <w:rPr>
+          <w:lang w:val="en-US"/>
+        </w:rPr>
+        <w:t>main(</w:t>
+      </w:r>
+      <w:proofErr w:type="gramEnd"/>
+      <w:r>
+        <w:rPr>
+          <w:lang w:val="en-US"/>
+        </w:rPr>
+        <w:t>) {</w:t>
+      </w:r>
+    </w:p>
+    <w:p>
+      <w:pPr>
+        <w:rPr>
+          <w:lang w:val="en-US"/>
+        </w:rPr>
+      </w:pPr>
+      <w:r>
+        <w:rPr>
+          <w:lang w:val="en-US"/>
+        </w:rPr>
+        <w:t xml:space="preserve">    </w:t>
+      </w:r>
+      <w:proofErr w:type="spellStart"/>
+      <w:r>
+        <w:rPr>
+          <w:lang w:val="en-US"/>
+        </w:rPr>
+        <w:t>ll</w:t>
+      </w:r>
+      <w:proofErr w:type="spellEnd"/>
+      <w:r>
+        <w:rPr>
+          <w:lang w:val="en-US"/>
+        </w:rPr>
+        <w:t xml:space="preserve"> n, </w:t>
+      </w:r>
+      <w:proofErr w:type="spellStart"/>
+      <w:proofErr w:type="gramStart"/>
+      <w:r>
+        <w:rPr>
+          <w:lang w:val="en-US"/>
+        </w:rPr>
+        <w:t>k;cin</w:t>
+      </w:r>
+      <w:proofErr w:type="spellEnd"/>
+      <w:proofErr w:type="gramEnd"/>
+      <w:r>
+        <w:rPr>
+          <w:lang w:val="en-US"/>
+        </w:rPr>
+        <w:t xml:space="preserve"> &gt;&gt; n &gt;&gt; k;</w:t>
+      </w:r>
+    </w:p>
+    <w:p>
+      <w:pPr>
+        <w:rPr>
+          <w:lang w:val="en-US"/>
+        </w:rPr>
+      </w:pPr>
+      <w:r>
+        <w:rPr>
+          <w:lang w:val="en-US"/>
+        </w:rPr>
+        <w:t>    vector&lt;</w:t>
+      </w:r>
+      <w:proofErr w:type="spellStart"/>
+      <w:r>
+        <w:rPr>
+          <w:lang w:val="en-US"/>
+        </w:rPr>
+        <w:t>ll</w:t>
+      </w:r>
+      <w:proofErr w:type="spellEnd"/>
+      <w:r>
+        <w:rPr>
+          <w:lang w:val="en-US"/>
+        </w:rPr>
+        <w:t>&gt; v(n);</w:t>
+      </w:r>
+    </w:p>
+    <w:p>
+      <w:pPr>
+        <w:rPr>
+          <w:lang w:val="en-US"/>
+        </w:rPr>
+      </w:pPr>
+      <w:r>
+        <w:rPr>
+          <w:lang w:val="en-US"/>
+        </w:rPr>
+        <w:t xml:space="preserve">    </w:t>
+      </w:r>
+      <w:proofErr w:type="gramStart"/>
+      <w:r>
+        <w:rPr>
+          <w:lang w:val="en-US"/>
+        </w:rPr>
+        <w:t>for(</w:t>
+      </w:r>
+      <w:proofErr w:type="gramEnd"/>
+      <w:r>
+        <w:rPr>
+          <w:lang w:val="en-US"/>
+        </w:rPr>
+        <w:t xml:space="preserve">int </w:t>
+      </w:r>
+      <w:proofErr w:type="spellStart"/>
+      <w:r>
+        <w:rPr>
+          <w:lang w:val="en-US"/>
+        </w:rPr>
+        <w:t>i</w:t>
+      </w:r>
+      <w:proofErr w:type="spellEnd"/>
+      <w:r>
+        <w:rPr>
+          <w:lang w:val="en-US"/>
+        </w:rPr>
+        <w:t>=0;i&lt;</w:t>
+      </w:r>
+      <w:proofErr w:type="spellStart"/>
+      <w:r>
+        <w:rPr>
+          <w:lang w:val="en-US"/>
+        </w:rPr>
+        <w:t>n;i</w:t>
+      </w:r>
+      <w:proofErr w:type="spellEnd"/>
+      <w:r>
+        <w:rPr>
+          <w:lang w:val="en-US"/>
+        </w:rPr>
+        <w:t xml:space="preserve">++) </w:t>
+      </w:r>
+    </w:p>
+    <w:p>
+      <w:pPr>
+        <w:rPr>
+          <w:lang w:val="en-US"/>
+        </w:rPr>
+      </w:pPr>
+      <w:r>
+        <w:rPr>
+          <w:lang w:val="en-US"/>
+        </w:rPr>
+        <w:t xml:space="preserve">        </w:t>
+      </w:r>
+      <w:proofErr w:type="spellStart"/>
+      <w:r>
+        <w:rPr>
+          <w:lang w:val="en-US"/>
+        </w:rPr>
+        <w:t>cin</w:t>
+      </w:r>
+      <w:proofErr w:type="spellEnd"/>
+      <w:r>
+        <w:rPr>
+          <w:lang w:val="en-US"/>
+        </w:rPr>
+        <w:t xml:space="preserve"> &gt;&gt; v[</w:t>
+      </w:r>
+      <w:proofErr w:type="spellStart"/>
+      <w:r>
+        <w:rPr>
+          <w:lang w:val="en-US"/>
+        </w:rPr>
+        <w:t>i</w:t>
+      </w:r>
+      <w:proofErr w:type="spellEnd"/>
+      <w:r>
+        <w:rPr>
+          <w:lang w:val="en-US"/>
+        </w:rPr>
+        <w:t>];</w:t>
+      </w:r>
+    </w:p>
+    <w:p>
+      <w:pPr>
+        <w:rPr>
+          <w:lang w:val="en-US"/>
+        </w:rPr>
+      </w:pPr>
+    </w:p>
+    <w:p>
+      <w:pPr>
+        <w:rPr>
+          <w:lang w:val="en-US"/>
+        </w:rPr>
+      </w:pPr>
+      <w:r>
+        <w:rPr>
+          <w:lang w:val="en-US"/>
+        </w:rPr>
+        <w:lastRenderedPageBreak/>
+        <w:t>    while(k--) {</w:t>
+      </w:r>
+    </w:p>
+    <w:p>
+      <w:pPr>
+        <w:rPr>
+          <w:lang w:val="en-US"/>
+        </w:rPr>
+      </w:pPr>
+      <w:r>
+        <w:rPr>
+          <w:lang w:val="en-US"/>
+        </w:rPr>
+        <w:t xml:space="preserve">        </w:t>
+      </w:r>
+      <w:proofErr w:type="spellStart"/>
+      <w:r>
+        <w:rPr>
+          <w:lang w:val="en-US"/>
+        </w:rPr>
+        <w:t>ll</w:t>
+      </w:r>
+      <w:proofErr w:type="spellEnd"/>
+      <w:r>
+        <w:rPr>
+          <w:lang w:val="en-US"/>
+        </w:rPr>
+        <w:t xml:space="preserve"> </w:t>
+      </w:r>
+      <w:proofErr w:type="spellStart"/>
+      <w:proofErr w:type="gramStart"/>
+      <w:r>
+        <w:rPr>
+          <w:lang w:val="en-US"/>
+        </w:rPr>
+        <w:t>x;cin</w:t>
+      </w:r>
+      <w:proofErr w:type="spellEnd"/>
+      <w:proofErr w:type="gramEnd"/>
+      <w:r>
+        <w:rPr>
+          <w:lang w:val="en-US"/>
+        </w:rPr>
+        <w:t xml:space="preserve"> &gt;&gt; x;</w:t>
+      </w:r>
+    </w:p>
+    <w:p>
+      <w:pPr>
+        <w:rPr>
+          <w:lang w:val="en-US"/>
+        </w:rPr>
+      </w:pPr>
+    </w:p>
+    <w:p>
+      <w:pPr>
+        <w:rPr>
+          <w:lang w:val="en-US"/>
+        </w:rPr>
+      </w:pPr>
+      <w:r>
+        <w:rPr>
+          <w:lang w:val="en-US"/>
+        </w:rPr>
+        <w:t xml:space="preserve">        </w:t>
+      </w:r>
+      <w:proofErr w:type="spellStart"/>
+      <w:r>
+        <w:rPr>
+          <w:lang w:val="en-US"/>
+        </w:rPr>
+        <w:t>ll</w:t>
+      </w:r>
+      <w:proofErr w:type="spellEnd"/>
+      <w:r>
+        <w:rPr>
+          <w:lang w:val="en-US"/>
+        </w:rPr>
+        <w:t xml:space="preserve"> l = 0, r = n - 1, </w:t>
+      </w:r>
+      <w:proofErr w:type="spellStart"/>
+      <w:r>
+        <w:rPr>
+          <w:lang w:val="en-US"/>
+        </w:rPr>
+        <w:t>ans</w:t>
+      </w:r>
+      <w:proofErr w:type="spellEnd"/>
+      <w:r>
+        <w:rPr>
+          <w:lang w:val="en-US"/>
+        </w:rPr>
+        <w:t xml:space="preserve"> = n;  </w:t>
+      </w:r>
+    </w:p>
+    <w:p>
+      <w:pPr>
+        <w:rPr>
+          <w:lang w:val="en-US"/>
+        </w:rPr>
+      </w:pPr>
+      <w:r>
+        <w:rPr>
+          <w:lang w:val="en-US"/>
+        </w:rPr>
+        <w:t xml:space="preserve">        </w:t>
+      </w:r>
+    </w:p>
+    <w:p>
+      <w:pPr>
+        <w:rPr>
+          <w:lang w:val="en-US"/>
+        </w:rPr>
+      </w:pPr>
+      <w:r>
+        <w:rPr>
+          <w:lang w:val="en-US"/>
+        </w:rPr>
+        <w:t xml:space="preserve">        </w:t>
+      </w:r>
+      <w:proofErr w:type="gramStart"/>
+      <w:r>
+        <w:rPr>
+          <w:lang w:val="en-US"/>
+        </w:rPr>
+        <w:t>while(</w:t>
+      </w:r>
+      <w:proofErr w:type="gramEnd"/>
+      <w:r>
+        <w:rPr>
+          <w:lang w:val="en-US"/>
+        </w:rPr>
+        <w:t>l &lt;= r) {</w:t>
+      </w:r>
+    </w:p>
+    <w:p>
+      <w:pPr>
+        <w:rPr>
+          <w:lang w:val="en-US"/>
+        </w:rPr>
+      </w:pPr>
+      <w:r>
+        <w:rPr>
+          <w:lang w:val="en-US"/>
+        </w:rPr>
+        <w:t xml:space="preserve">            </w:t>
+      </w:r>
+      <w:proofErr w:type="spellStart"/>
+      <w:r>
+        <w:rPr>
+          <w:lang w:val="en-US"/>
+        </w:rPr>
+        <w:t>ll</w:t>
+      </w:r>
+      <w:proofErr w:type="spellEnd"/>
+      <w:r>
+        <w:rPr>
+          <w:lang w:val="en-US"/>
+        </w:rPr>
+        <w:t xml:space="preserve"> m = (l + r) / 2;</w:t>
+      </w:r>
+    </w:p>
+    <w:p>
+      <w:pPr>
+        <w:rPr>
+          <w:lang w:val="en-US"/>
+        </w:rPr>
+      </w:pPr>
+    </w:p>
+    <w:p>
+      <w:pPr>
+        <w:rPr>
+          <w:lang w:val="en-US"/>
+        </w:rPr>
+      </w:pPr>
+      <w:r>
+        <w:rPr>
+          <w:lang w:val="en-US"/>
+        </w:rPr>
+        <w:t>            if (v[m] &gt;= x) {</w:t>
+      </w:r>
+    </w:p>
+    <w:p>
+      <w:pPr>
+        <w:rPr>
+          <w:lang w:val="en-US"/>
+        </w:rPr>
+      </w:pPr>
+      <w:r>
+        <w:rPr>
+          <w:lang w:val="en-US"/>
+        </w:rPr>
+        <w:t xml:space="preserve">                </w:t>
+      </w:r>
+      <w:proofErr w:type="spellStart"/>
+      <w:r>
+        <w:rPr>
+          <w:lang w:val="en-US"/>
+        </w:rPr>
+        <w:t>ans</w:t>
+      </w:r>
+      <w:proofErr w:type="spellEnd"/>
+      <w:r>
+        <w:rPr>
+          <w:lang w:val="en-US"/>
+        </w:rPr>
+        <w:t xml:space="preserve"> = m;     </w:t>
+      </w:r>
+    </w:p>
+    <w:p>
+      <w:pPr>
+        <w:rPr>
+          <w:lang w:val="en-US"/>
+        </w:rPr>
+      </w:pPr>
+      <w:r>
+        <w:rPr>
+          <w:lang w:val="en-US"/>
+        </w:rPr>
+        <w:t>                r = m - 1;</w:t>
+      </w:r>
+    </w:p>
+    <w:p>
+      <w:pPr>
+        <w:rPr>
+          <w:lang w:val="en-US"/>
+        </w:rPr>
+      </w:pPr>
+      <w:r>
+        <w:rPr>
+          <w:lang w:val="en-US"/>
+        </w:rPr>
+        <w:t>            } else {</w:t>
+      </w:r>
+    </w:p>
+    <w:p>
+      <w:pPr>
+        <w:rPr>
+          <w:lang w:val="en-US"/>
+        </w:rPr>
+      </w:pPr>
+      <w:r>
+        <w:rPr>
+          <w:lang w:val="en-US"/>
+        </w:rPr>
+        <w:t>                l = m + 1;</w:t>
+      </w:r>
+    </w:p>
+    <w:p>
+      <w:pPr>
+        <w:rPr>
+          <w:lang w:val="en-US"/>
+        </w:rPr>
+      </w:pPr>
+      <w:r>
+        <w:rPr>
+          <w:lang w:val="en-US"/>
+        </w:rPr>
+        <w:t>            }</w:t>
+      </w:r>
+    </w:p>
+    <w:p>
+      <w:pPr>
+        <w:rPr>
+          <w:lang w:val="en-US"/>
+        </w:rPr>
+      </w:pPr>
+      <w:r>
+        <w:rPr>
+          <w:lang w:val="en-US"/>
+        </w:rPr>
+        <w:t>        }</w:t>
+      </w:r>
+    </w:p>
+    <w:p>
+      <w:pPr>
+        <w:rPr>
+          <w:lang w:val="en-US"/>
+        </w:rPr>
+      </w:pPr>
+    </w:p>
+    <w:p>
+      <w:pPr>
+        <w:rPr>
+          <w:lang w:val="en-US"/>
+        </w:rPr>
+      </w:pPr>
+      <w:r>
+        <w:rPr>
+          <w:lang w:val="en-US"/>
+        </w:rPr>
+        <w:t xml:space="preserve">        </w:t>
+      </w:r>
+      <w:proofErr w:type="spellStart"/>
+      <w:r>
+        <w:rPr>
+          <w:lang w:val="en-US"/>
+        </w:rPr>
+        <w:t>cout</w:t>
+      </w:r>
+      <w:proofErr w:type="spellEnd"/>
+      <w:r>
+        <w:rPr>
+          <w:lang w:val="en-US"/>
+        </w:rPr>
+        <w:t xml:space="preserve"> &lt;&lt; </w:t>
+      </w:r>
+      <w:proofErr w:type="spellStart"/>
+      <w:r>
+        <w:rPr>
+          <w:lang w:val="en-US"/>
+        </w:rPr>
+        <w:t>ans</w:t>
+      </w:r>
+      <w:proofErr w:type="spellEnd"/>
+      <w:r>
+        <w:rPr>
+          <w:lang w:val="en-US"/>
+        </w:rPr>
+        <w:t xml:space="preserve"> + 1 &lt;&lt; "\n";   </w:t>
+      </w:r>
+    </w:p>
+    <w:p>
+      <w:pPr>
+        <w:rPr>
+          <w:lang w:val="en-US"/>
+        </w:rPr>
+      </w:pPr>
+    </w:p>
+    <w:p>
+      <w:pPr>
+        <w:rPr>
+          <w:lang w:val="en-US"/>
+        </w:rPr>
+      </w:pPr>
+      <w:r>
+        <w:rPr>
+          <w:lang w:val="en-US"/>
+        </w:rPr>
+        <w:t>    }</w:t>
+      </w:r>
+    </w:p>
+    <w:p>
+      <w:pPr>
+        <w:rPr>
+          <w:lang w:val="en-US"/>
+        </w:rPr>
+      </w:pPr>
+    </w:p>
+    <w:p>
+      <w:pPr>
+        <w:rPr>
+          <w:lang w:val="en-US"/>
+        </w:rPr>
+      </w:pPr>
+      <w:r>
+        <w:rPr>
+          <w:lang w:val="en-US"/>
+        </w:rPr>
+        <w:t>    return 0;</w:t>
+      </w:r>
+    </w:p>
+    <w:p>
+      <w:pPr>
+        <w:rPr>
+          <w:lang w:val="en-US"/>
+        </w:rPr>
+      </w:pPr>
+      <w:r>
+        <w:rPr>
+          <w:lang w:val="en-US"/>
+        </w:rPr>
+        <w:t>}</w:t>
+      </w:r>
+    </w:p>
+    <w:p>
+      <w:pPr>
+        <w:rPr>
+          <w:lang w:val="en-US"/>
+        </w:rPr>
+      </w:pPr>
+    </w:p>
+    <w:p>
+      <w:pPr>
+        <w:rPr>
+          <w:lang w:val="en-US"/>
+        </w:rPr>
+      </w:pPr>
+    </w:p>
     <w:p/>
     <w:p/>
     <w:p/>
@@ -6086,6 +8594,53 @@
       <w:shd w:val="clear" w:color="auto" w:fill="E1DFDD"/>
     </w:rPr>
   </w:style>
+  <w:style w:type="paragraph" w:customStyle="1" w:styleId="Compact">
+    <w:name w:val="Compact"/>
+    <w:basedOn w:val="BodyText"/>
+    <w:qFormat/>
+    <w:rsid w:val="00003CFD"/>
+    <w:pPr>
+      <w:spacing w:before="36" w:after="36"/>
+    </w:pPr>
+  </w:style>
+  <w:style w:type="table" w:customStyle="1" w:styleId="Table">
+    <w:name w:val="Table"/>
+    <w:semiHidden/>
+    <w:unhideWhenUsed/>
+    <w:qFormat/>
+    <w:rsid w:val="00003CFD"/>
+    <w:pPr>
+      <w:spacing w:after="200" w:line="240" w:lineRule="auto"/>
+    </w:pPr>
+    <w:rPr>
+      <w:kern w:val="0"/>
+      <w:lang w:val="en"/>
+      <w14:ligatures w14:val="none"/>
+    </w:rPr>
+    <w:tblPr>
+      <w:tblInd w:w="0" w:type="dxa"/>
+      <w:tblCellMar>
+        <w:top w:w="0" w:type="dxa"/>
+        <w:left w:w="108" w:type="dxa"/>
+        <w:bottom w:w="0" w:type="dxa"/>
+        <w:right w:w="108" w:type="dxa"/>
+      </w:tblCellMar>
+    </w:tblPr>
+    <w:tblStylePr w:type="firstRow">
+      <w:tblPr>
+        <w:jc w:val="left"/>
+      </w:tblPr>
+      <w:trPr>
+        <w:jc w:val="left"/>
+      </w:trPr>
+      <w:tcPr>
+        <w:tcBorders>
+          <w:bottom w:val="single" w:sz="0" w:space="0" w:color="auto"/>
+        </w:tcBorders>
+        <w:vAlign w:val="bottom"/>
+      </w:tcPr>
+    </w:tblStylePr>
+  </w:style>
 </w:styles>
 </file>
 

</xml_diff>

<commit_message>
E. Eating Queries - doc
</commit_message>
<xml_diff>
--- a/week08/solution.docx
+++ b/week08/solution.docx
@@ -11283,18 +11283,7 @@
           <w:lang w:val="en-US"/>
         </w:rPr>
         <w:lastRenderedPageBreak/>
-        <w:t>10611 - The Playboy Chimp</w:t>
-      </w:r>
-      <w:r>
-        <w:rPr>
-          <w:b/>
-          <w:bCs/>
-          <w:sz w:val="28"/>
-          <w:szCs w:val="28"/>
-          <w:highlight w:val="green"/>
-          <w:lang w:val="en-US"/>
-        </w:rPr>
-        <w:t xml:space="preserve"> - </w:t>
+        <w:t xml:space="preserve">10611 - The Playboy Chimp - </w:t>
       </w:r>
       <w:hyperlink r:id="rId10" w:history="1">
         <w:r>
@@ -13579,6 +13568,2290 @@
           <v:rect id="_x0000_i1080" style="width:0;height:1.5pt" o:hralign="center" o:hrstd="t" o:hr="t"/>
         </w:pict>
       </w:r>
+    </w:p>
+    <w:p/>
+    <w:p/>
+    <w:p/>
+    <w:p/>
+    <w:p/>
+    <w:p/>
+    <w:p/>
+    <w:p>
+      <w:pPr>
+        <w:rPr>
+          <w:b/>
+          <w:bCs/>
+          <w:lang w:val="en-US"/>
+        </w:rPr>
+      </w:pPr>
+      <w:r>
+        <w:rPr>
+          <w:b/>
+          <w:bCs/>
+          <w:sz w:val="28"/>
+          <w:szCs w:val="28"/>
+          <w:highlight w:val="green"/>
+          <w:lang w:val="en-US"/>
+        </w:rPr>
+        <w:t>E. Eating Queries</w:t>
+      </w:r>
+      <w:r>
+        <w:rPr>
+          <w:b/>
+          <w:bCs/>
+          <w:sz w:val="28"/>
+          <w:szCs w:val="28"/>
+          <w:highlight w:val="green"/>
+          <w:lang w:val="en-US"/>
+        </w:rPr>
+        <w:t xml:space="preserve"> - </w:t>
+      </w:r>
+      <w:hyperlink r:id="rId11" w:history="1">
+        <w:r>
+          <w:rPr>
+            <w:rStyle w:val="Hyperlink"/>
+            <w:b/>
+            <w:bCs/>
+            <w:sz w:val="28"/>
+            <w:szCs w:val="28"/>
+            <w:highlight w:val="green"/>
+            <w:lang w:val="en-US"/>
+          </w:rPr>
+          <w:t>https://codeforces.com/problemset/problem/1676/E</w:t>
+        </w:r>
+      </w:hyperlink>
+    </w:p>
+    <w:p>
+      <w:r>
+        <w:lastRenderedPageBreak/>
+        <w:pict w14:anchorId="5D2B4898">
+          <v:rect id="_x0000_i1081" style="width:0;height:1.5pt" o:hralign="center" o:hrstd="t" o:hr="t"/>
+        </w:pict>
+      </w:r>
+    </w:p>
+    <w:p>
+      <w:pPr>
+        <w:pStyle w:val="Heading1"/>
+        <w:rPr>
+          <w:color w:val="auto"/>
+        </w:rPr>
+      </w:pPr>
+      <w:r>
+        <w:rPr>
+          <w:rFonts w:ascii="Segoe UI Emoji" w:hAnsi="Segoe UI Emoji" w:cs="Segoe UI Emoji"/>
+          <w:color w:val="auto"/>
+        </w:rPr>
+        <w:t>🍬</w:t>
+      </w:r>
+      <w:r>
+        <w:rPr>
+          <w:color w:val="auto"/>
+        </w:rPr>
+        <w:t xml:space="preserve"> </w:t>
+      </w:r>
+      <w:r>
+        <w:rPr>
+          <w:b/>
+          <w:bCs/>
+          <w:color w:val="auto"/>
+        </w:rPr>
+        <w:t>Problem Title: Eating Queries</w:t>
+      </w:r>
+    </w:p>
+    <w:p>
+      <w:r>
+        <w:pict w14:anchorId="608CCC6E">
+          <v:rect id="_x0000_i1082" style="width:0;height:1.5pt" o:hralign="center" o:hrstd="t" o:hr="t"/>
+        </w:pict>
+      </w:r>
+    </w:p>
+    <w:p>
+      <w:pPr>
+        <w:pStyle w:val="Heading2"/>
+        <w:rPr>
+          <w:color w:val="auto"/>
+        </w:rPr>
+      </w:pPr>
+      <w:r>
+        <w:rPr>
+          <w:rFonts w:ascii="Segoe UI Emoji" w:hAnsi="Segoe UI Emoji" w:cs="Segoe UI Emoji"/>
+          <w:b/>
+          <w:bCs/>
+          <w:color w:val="auto"/>
+        </w:rPr>
+        <w:t>📘</w:t>
+      </w:r>
+      <w:r>
+        <w:rPr>
+          <w:b/>
+          <w:bCs/>
+          <w:color w:val="auto"/>
+        </w:rPr>
+        <w:t xml:space="preserve"> Problem Statement</w:t>
+      </w:r>
+    </w:p>
+    <w:p>
+      <w:pPr>
+        <w:pStyle w:val="FirstParagraph"/>
+      </w:pPr>
+      <w:r>
+        <w:t xml:space="preserve">Timur has </w:t>
+      </w:r>
+      <w:r>
+        <w:rPr>
+          <w:b/>
+          <w:bCs/>
+        </w:rPr>
+        <w:t>n candies</w:t>
+      </w:r>
+      <w:r>
+        <w:t>, where each candy contains some amount of sugar.</w:t>
+      </w:r>
+      <w:r>
+        <w:br/>
+        <w:t>For every query, Timur asks:</w:t>
+      </w:r>
+    </w:p>
+    <w:p>
+      <w:pPr>
+        <w:pStyle w:val="BlockText"/>
+      </w:pPr>
+      <w:r>
+        <w:rPr>
+          <w:b/>
+          <w:bCs/>
+        </w:rPr>
+        <w:t xml:space="preserve">What is the minimum number of distinct candies he needs to eat so that the total sugar consumed is at least </w:t>
+      </w:r>
+      <w:r>
+        <w:rPr>
+          <w:rStyle w:val="VerbatimChar"/>
+          <w:b/>
+          <w:bCs/>
+        </w:rPr>
+        <w:t>x</w:t>
+      </w:r>
+      <w:r>
+        <w:rPr>
+          <w:b/>
+          <w:bCs/>
+        </w:rPr>
+        <w:t>?</w:t>
+      </w:r>
+    </w:p>
+    <w:p>
+      <w:pPr>
+        <w:pStyle w:val="Heading3"/>
+        <w:rPr>
+          <w:color w:val="auto"/>
+        </w:rPr>
+      </w:pPr>
+      <w:r>
+        <w:rPr>
+          <w:color w:val="auto"/>
+        </w:rPr>
+        <w:t>Important Rules:</w:t>
+      </w:r>
+    </w:p>
+    <w:p>
+      <w:pPr>
+        <w:numPr>
+          <w:ilvl w:val="0"/>
+          <w:numId w:val="1"/>
+        </w:numPr>
+      </w:pPr>
+      <w:r>
+        <w:t xml:space="preserve">Each candy can be eaten </w:t>
+      </w:r>
+      <w:r>
+        <w:rPr>
+          <w:b/>
+          <w:bCs/>
+        </w:rPr>
+        <w:t>at most once per query</w:t>
+      </w:r>
+    </w:p>
+    <w:p>
+      <w:pPr>
+        <w:numPr>
+          <w:ilvl w:val="0"/>
+          <w:numId w:val="1"/>
+        </w:numPr>
+      </w:pPr>
+      <w:r>
+        <w:t xml:space="preserve">Queries are </w:t>
+      </w:r>
+      <w:r>
+        <w:rPr>
+          <w:b/>
+          <w:bCs/>
+        </w:rPr>
+        <w:t>independent</w:t>
+      </w:r>
+    </w:p>
+    <w:p>
+      <w:pPr>
+        <w:numPr>
+          <w:ilvl w:val="0"/>
+          <w:numId w:val="1"/>
+        </w:numPr>
+      </w:pPr>
+      <w:r>
+        <w:t xml:space="preserve">If it's impossible to reach the required sugar amount, print </w:t>
+      </w:r>
+      <w:r>
+        <w:rPr>
+          <w:rStyle w:val="VerbatimChar"/>
+          <w:b/>
+          <w:bCs/>
+        </w:rPr>
+        <w:t>-1</w:t>
+      </w:r>
+    </w:p>
+    <w:p>
+      <w:r>
+        <w:pict w14:anchorId="148B704E">
+          <v:rect id="_x0000_i1083" style="width:0;height:1.5pt" o:hralign="center" o:hrstd="t" o:hr="t"/>
+        </w:pict>
+      </w:r>
+    </w:p>
+    <w:p>
+      <w:pPr>
+        <w:pStyle w:val="Heading2"/>
+        <w:rPr>
+          <w:color w:val="auto"/>
+        </w:rPr>
+      </w:pPr>
+      <w:r>
+        <w:rPr>
+          <w:rFonts w:ascii="Segoe UI Emoji" w:hAnsi="Segoe UI Emoji" w:cs="Segoe UI Emoji"/>
+          <w:b/>
+          <w:bCs/>
+          <w:color w:val="auto"/>
+        </w:rPr>
+        <w:t>📥</w:t>
+      </w:r>
+      <w:r>
+        <w:rPr>
+          <w:b/>
+          <w:bCs/>
+          <w:color w:val="auto"/>
+        </w:rPr>
+        <w:t xml:space="preserve"> Input Format</w:t>
+      </w:r>
+    </w:p>
+    <w:p>
+      <w:pPr>
+        <w:numPr>
+          <w:ilvl w:val="0"/>
+          <w:numId w:val="1"/>
+        </w:numPr>
+      </w:pPr>
+      <w:r>
+        <w:t xml:space="preserve">Integer </w:t>
+      </w:r>
+      <w:r>
+        <w:rPr>
+          <w:b/>
+          <w:bCs/>
+        </w:rPr>
+        <w:t>t</w:t>
+      </w:r>
+      <w:r>
+        <w:t xml:space="preserve"> — number of test cases</w:t>
+      </w:r>
+    </w:p>
+    <w:p>
+      <w:pPr>
+        <w:numPr>
+          <w:ilvl w:val="0"/>
+          <w:numId w:val="1"/>
+        </w:numPr>
+      </w:pPr>
+      <w:r>
+        <w:t>For each test case:</w:t>
+      </w:r>
+    </w:p>
+    <w:p>
+      <w:pPr>
+        <w:numPr>
+          <w:ilvl w:val="1"/>
+          <w:numId w:val="1"/>
+        </w:numPr>
+      </w:pPr>
+      <w:r>
+        <w:t xml:space="preserve">Integers </w:t>
+      </w:r>
+      <w:r>
+        <w:rPr>
+          <w:b/>
+          <w:bCs/>
+        </w:rPr>
+        <w:t>n</w:t>
+      </w:r>
+      <w:r>
+        <w:t xml:space="preserve"> and </w:t>
+      </w:r>
+      <w:r>
+        <w:rPr>
+          <w:b/>
+          <w:bCs/>
+        </w:rPr>
+        <w:t>q</w:t>
+      </w:r>
+    </w:p>
+    <w:p>
+      <w:pPr>
+        <w:numPr>
+          <w:ilvl w:val="1"/>
+          <w:numId w:val="1"/>
+        </w:numPr>
+      </w:pPr>
+      <w:r>
+        <w:t xml:space="preserve">Array </w:t>
+      </w:r>
+      <w:r>
+        <w:rPr>
+          <w:b/>
+          <w:bCs/>
+        </w:rPr>
+        <w:t>a</w:t>
+      </w:r>
+      <w:r>
+        <w:t xml:space="preserve"> of size </w:t>
+      </w:r>
+      <w:r>
+        <w:rPr>
+          <w:rStyle w:val="VerbatimChar"/>
+        </w:rPr>
+        <w:t>n</w:t>
+      </w:r>
+      <w:r>
+        <w:t xml:space="preserve"> (sugar values of candies)</w:t>
+      </w:r>
+    </w:p>
+    <w:p>
+      <w:pPr>
+        <w:numPr>
+          <w:ilvl w:val="1"/>
+          <w:numId w:val="1"/>
+        </w:numPr>
+      </w:pPr>
+      <w:r>
+        <w:rPr>
+          <w:rStyle w:val="VerbatimChar"/>
+        </w:rPr>
+        <w:t>q</w:t>
+      </w:r>
+      <w:r>
+        <w:t xml:space="preserve"> queries, each containing a target sugar value </w:t>
+      </w:r>
+      <w:r>
+        <w:rPr>
+          <w:rStyle w:val="VerbatimChar"/>
+        </w:rPr>
+        <w:t>x</w:t>
+      </w:r>
+    </w:p>
+    <w:p>
+      <w:r>
+        <w:pict w14:anchorId="446019BB">
+          <v:rect id="_x0000_i1084" style="width:0;height:1.5pt" o:hralign="center" o:hrstd="t" o:hr="t"/>
+        </w:pict>
+      </w:r>
+    </w:p>
+    <w:p>
+      <w:pPr>
+        <w:pStyle w:val="Heading2"/>
+        <w:rPr>
+          <w:color w:val="auto"/>
+        </w:rPr>
+      </w:pPr>
+      <w:r>
+        <w:rPr>
+          <w:rFonts w:ascii="Segoe UI Emoji" w:hAnsi="Segoe UI Emoji" w:cs="Segoe UI Emoji"/>
+          <w:b/>
+          <w:bCs/>
+          <w:color w:val="auto"/>
+        </w:rPr>
+        <w:t>📤</w:t>
+      </w:r>
+      <w:r>
+        <w:rPr>
+          <w:b/>
+          <w:bCs/>
+          <w:color w:val="auto"/>
+        </w:rPr>
+        <w:t xml:space="preserve"> Output Format</w:t>
+      </w:r>
+    </w:p>
+    <w:p>
+      <w:pPr>
+        <w:pStyle w:val="FirstParagraph"/>
+      </w:pPr>
+      <w:r>
+        <w:t>For each query:</w:t>
+      </w:r>
+    </w:p>
+    <w:p>
+      <w:pPr>
+        <w:numPr>
+          <w:ilvl w:val="0"/>
+          <w:numId w:val="1"/>
+        </w:numPr>
+      </w:pPr>
+      <w:r>
+        <w:t xml:space="preserve">Print the </w:t>
+      </w:r>
+      <w:r>
+        <w:rPr>
+          <w:b/>
+          <w:bCs/>
+        </w:rPr>
+        <w:t>minimum number of candies</w:t>
+      </w:r>
+    </w:p>
+    <w:p>
+      <w:pPr>
+        <w:numPr>
+          <w:ilvl w:val="0"/>
+          <w:numId w:val="1"/>
+        </w:numPr>
+      </w:pPr>
+      <w:r>
+        <w:t xml:space="preserve">Or </w:t>
+      </w:r>
+      <w:r>
+        <w:rPr>
+          <w:b/>
+          <w:bCs/>
+        </w:rPr>
+        <w:t>-1</w:t>
+      </w:r>
+      <w:r>
+        <w:t xml:space="preserve"> if the target sugar cannot be reached</w:t>
+      </w:r>
+    </w:p>
+    <w:p>
+      <w:r>
+        <w:pict w14:anchorId="35C7FA05">
+          <v:rect id="_x0000_i1085" style="width:0;height:1.5pt" o:hralign="center" o:hrstd="t" o:hr="t"/>
+        </w:pict>
+      </w:r>
+    </w:p>
+    <w:p>
+      <w:pPr>
+        <w:pStyle w:val="Heading2"/>
+        <w:rPr>
+          <w:color w:val="auto"/>
+        </w:rPr>
+      </w:pPr>
+      <w:r>
+        <w:rPr>
+          <w:rFonts w:ascii="Segoe UI Emoji" w:hAnsi="Segoe UI Emoji" w:cs="Segoe UI Emoji"/>
+          <w:b/>
+          <w:bCs/>
+          <w:color w:val="auto"/>
+        </w:rPr>
+        <w:lastRenderedPageBreak/>
+        <w:t>💡</w:t>
+      </w:r>
+      <w:r>
+        <w:rPr>
+          <w:b/>
+          <w:bCs/>
+          <w:color w:val="auto"/>
+        </w:rPr>
+        <w:t xml:space="preserve"> How to Think About the Problem</w:t>
+      </w:r>
+    </w:p>
+    <w:p>
+      <w:pPr>
+        <w:pStyle w:val="FirstParagraph"/>
+      </w:pPr>
+      <w:r>
+        <w:t>Key idea:</w:t>
+      </w:r>
+    </w:p>
+    <w:p>
+      <w:pPr>
+        <w:numPr>
+          <w:ilvl w:val="0"/>
+          <w:numId w:val="1"/>
+        </w:numPr>
+      </w:pPr>
+      <w:r>
+        <w:t xml:space="preserve">To reach a large sugar amount using </w:t>
+      </w:r>
+      <w:r>
+        <w:rPr>
+          <w:b/>
+          <w:bCs/>
+        </w:rPr>
+        <w:t>minimum candies</w:t>
+      </w:r>
+      <w:r>
+        <w:t xml:space="preserve">, Timur should eat the </w:t>
+      </w:r>
+      <w:r>
+        <w:rPr>
+          <w:b/>
+          <w:bCs/>
+        </w:rPr>
+        <w:t>largest sugar candies first</w:t>
+      </w:r>
+    </w:p>
+    <w:p>
+      <w:pPr>
+        <w:pStyle w:val="FirstParagraph"/>
+      </w:pPr>
+      <w:proofErr w:type="gramStart"/>
+      <w:r>
+        <w:t>So</w:t>
+      </w:r>
+      <w:proofErr w:type="gramEnd"/>
+      <w:r>
+        <w:t xml:space="preserve"> the strategy is:</w:t>
+      </w:r>
+    </w:p>
+    <w:p>
+      <w:pPr>
+        <w:numPr>
+          <w:ilvl w:val="0"/>
+          <w:numId w:val="2"/>
+        </w:numPr>
+      </w:pPr>
+      <w:r>
+        <w:rPr>
+          <w:b/>
+          <w:bCs/>
+        </w:rPr>
+        <w:t>Sort candies in descending order</w:t>
+      </w:r>
+    </w:p>
+    <w:p>
+      <w:pPr>
+        <w:numPr>
+          <w:ilvl w:val="0"/>
+          <w:numId w:val="2"/>
+        </w:numPr>
+      </w:pPr>
+      <w:r>
+        <w:rPr>
+          <w:b/>
+          <w:bCs/>
+        </w:rPr>
+        <w:t>Build prefix sums</w:t>
+      </w:r>
+    </w:p>
+    <w:p>
+      <w:pPr>
+        <w:numPr>
+          <w:ilvl w:val="0"/>
+          <w:numId w:val="2"/>
+        </w:numPr>
+      </w:pPr>
+      <w:r>
+        <w:t xml:space="preserve">For each query, </w:t>
+      </w:r>
+      <w:r>
+        <w:rPr>
+          <w:b/>
+          <w:bCs/>
+        </w:rPr>
+        <w:t>binary search</w:t>
+      </w:r>
+      <w:r>
+        <w:t xml:space="preserve"> the smallest prefix whose sum ≥ </w:t>
+      </w:r>
+      <w:r>
+        <w:rPr>
+          <w:rStyle w:val="VerbatimChar"/>
+        </w:rPr>
+        <w:t>x</w:t>
+      </w:r>
+    </w:p>
+    <w:p>
+      <w:r>
+        <w:pict w14:anchorId="53CF588C">
+          <v:rect id="_x0000_i1086" style="width:0;height:1.5pt" o:hralign="center" o:hrstd="t" o:hr="t"/>
+        </w:pict>
+      </w:r>
+    </w:p>
+    <w:p>
+      <w:pPr>
+        <w:pStyle w:val="Heading2"/>
+        <w:rPr>
+          <w:color w:val="auto"/>
+        </w:rPr>
+      </w:pPr>
+      <w:r>
+        <w:rPr>
+          <w:rFonts w:ascii="Segoe UI Emoji" w:hAnsi="Segoe UI Emoji" w:cs="Segoe UI Emoji"/>
+          <w:b/>
+          <w:bCs/>
+          <w:color w:val="auto"/>
+        </w:rPr>
+        <w:t>🧠</w:t>
+      </w:r>
+      <w:r>
+        <w:rPr>
+          <w:b/>
+          <w:bCs/>
+          <w:color w:val="auto"/>
+        </w:rPr>
+        <w:t xml:space="preserve"> Solution Approach</w:t>
+      </w:r>
+    </w:p>
+    <w:p>
+      <w:pPr>
+        <w:pStyle w:val="Heading3"/>
+        <w:rPr>
+          <w:color w:val="auto"/>
+        </w:rPr>
+      </w:pPr>
+      <w:r>
+        <w:rPr>
+          <w:color w:val="auto"/>
+        </w:rPr>
+        <w:t>Step-by-Step:</w:t>
+      </w:r>
+    </w:p>
+    <w:p>
+      <w:pPr>
+        <w:numPr>
+          <w:ilvl w:val="0"/>
+          <w:numId w:val="2"/>
+        </w:numPr>
+      </w:pPr>
+      <w:r>
+        <w:rPr>
+          <w:b/>
+          <w:bCs/>
+        </w:rPr>
+        <w:t>Sort</w:t>
+      </w:r>
+      <w:r>
+        <w:t xml:space="preserve"> the array </w:t>
+      </w:r>
+      <w:r>
+        <w:rPr>
+          <w:rStyle w:val="VerbatimChar"/>
+        </w:rPr>
+        <w:t>a</w:t>
+      </w:r>
+      <w:r>
+        <w:t xml:space="preserve"> in descending order</w:t>
+      </w:r>
+    </w:p>
+    <w:p>
+      <w:pPr>
+        <w:numPr>
+          <w:ilvl w:val="0"/>
+          <w:numId w:val="2"/>
+        </w:numPr>
+      </w:pPr>
+      <w:r>
+        <w:t xml:space="preserve">Create a </w:t>
+      </w:r>
+      <w:r>
+        <w:rPr>
+          <w:b/>
+          <w:bCs/>
+        </w:rPr>
+        <w:t>prefix sum array</w:t>
+      </w:r>
+    </w:p>
+    <w:p>
+      <w:pPr>
+        <w:numPr>
+          <w:ilvl w:val="1"/>
+          <w:numId w:val="1"/>
+        </w:numPr>
+      </w:pPr>
+      <w:r>
+        <w:rPr>
+          <w:rStyle w:val="VerbatimChar"/>
+        </w:rPr>
+        <w:t>prefix[</w:t>
+      </w:r>
+      <w:proofErr w:type="spellStart"/>
+      <w:r>
+        <w:rPr>
+          <w:rStyle w:val="VerbatimChar"/>
+        </w:rPr>
+        <w:t>i</w:t>
+      </w:r>
+      <w:proofErr w:type="spellEnd"/>
+      <w:r>
+        <w:rPr>
+          <w:rStyle w:val="VerbatimChar"/>
+        </w:rPr>
+        <w:t>]</w:t>
+      </w:r>
+      <w:r>
+        <w:t xml:space="preserve"> = total sugar from the first </w:t>
+      </w:r>
+      <w:r>
+        <w:rPr>
+          <w:rStyle w:val="VerbatimChar"/>
+        </w:rPr>
+        <w:t>i+1</w:t>
+      </w:r>
+      <w:r>
+        <w:t xml:space="preserve"> candies</w:t>
+      </w:r>
+    </w:p>
+    <w:p>
+      <w:pPr>
+        <w:numPr>
+          <w:ilvl w:val="0"/>
+          <w:numId w:val="2"/>
+        </w:numPr>
+      </w:pPr>
+      <w:r>
+        <w:t>For each query:</w:t>
+      </w:r>
+    </w:p>
+    <w:p>
+      <w:pPr>
+        <w:numPr>
+          <w:ilvl w:val="1"/>
+          <w:numId w:val="1"/>
+        </w:numPr>
+      </w:pPr>
+      <w:r>
+        <w:t xml:space="preserve">Use </w:t>
+      </w:r>
+      <w:proofErr w:type="spellStart"/>
+      <w:r>
+        <w:rPr>
+          <w:rStyle w:val="VerbatimChar"/>
+        </w:rPr>
+        <w:t>lower_bound</w:t>
+      </w:r>
+      <w:proofErr w:type="spellEnd"/>
+      <w:r>
+        <w:t xml:space="preserve"> to find the smallest index where </w:t>
+      </w:r>
+      <w:r>
+        <w:rPr>
+          <w:rStyle w:val="VerbatimChar"/>
+        </w:rPr>
+        <w:t>prefix[</w:t>
+      </w:r>
+      <w:proofErr w:type="spellStart"/>
+      <w:r>
+        <w:rPr>
+          <w:rStyle w:val="VerbatimChar"/>
+        </w:rPr>
+        <w:t>i</w:t>
+      </w:r>
+      <w:proofErr w:type="spellEnd"/>
+      <w:r>
+        <w:rPr>
+          <w:rStyle w:val="VerbatimChar"/>
+        </w:rPr>
+        <w:t>] ≥ x</w:t>
+      </w:r>
+    </w:p>
+    <w:p>
+      <w:pPr>
+        <w:numPr>
+          <w:ilvl w:val="1"/>
+          <w:numId w:val="1"/>
+        </w:numPr>
+      </w:pPr>
+      <w:r>
+        <w:t xml:space="preserve">If found → answer = </w:t>
+      </w:r>
+      <w:proofErr w:type="spellStart"/>
+      <w:r>
+        <w:rPr>
+          <w:rStyle w:val="VerbatimChar"/>
+        </w:rPr>
+        <w:t>i</w:t>
+      </w:r>
+      <w:proofErr w:type="spellEnd"/>
+      <w:r>
+        <w:rPr>
+          <w:rStyle w:val="VerbatimChar"/>
+        </w:rPr>
+        <w:t xml:space="preserve"> + 1</w:t>
+      </w:r>
+    </w:p>
+    <w:p>
+      <w:pPr>
+        <w:numPr>
+          <w:ilvl w:val="1"/>
+          <w:numId w:val="1"/>
+        </w:numPr>
+      </w:pPr>
+      <w:r>
+        <w:t xml:space="preserve">Else → print </w:t>
+      </w:r>
+      <w:r>
+        <w:rPr>
+          <w:rStyle w:val="VerbatimChar"/>
+        </w:rPr>
+        <w:t>-1</w:t>
+      </w:r>
+    </w:p>
+    <w:p>
+      <w:pPr>
+        <w:pStyle w:val="FirstParagraph"/>
+      </w:pPr>
+      <w:r>
+        <w:t>This approach is fast and works within constraints.</w:t>
+      </w:r>
+    </w:p>
+    <w:p>
+      <w:r>
+        <w:pict w14:anchorId="5484DEAE">
+          <v:rect id="_x0000_i1087" style="width:0;height:1.5pt" o:hralign="center" o:hrstd="t" o:hr="t"/>
+        </w:pict>
+      </w:r>
+    </w:p>
+    <w:p>
+      <w:pPr>
+        <w:pStyle w:val="Heading2"/>
+        <w:rPr>
+          <w:color w:val="auto"/>
+        </w:rPr>
+      </w:pPr>
+      <w:r>
+        <w:rPr>
+          <w:rFonts w:ascii="Segoe UI Emoji" w:hAnsi="Segoe UI Emoji" w:cs="Segoe UI Emoji"/>
+          <w:b/>
+          <w:bCs/>
+          <w:color w:val="auto"/>
+        </w:rPr>
+        <w:t>🔧</w:t>
+      </w:r>
+      <w:r>
+        <w:rPr>
+          <w:b/>
+          <w:bCs/>
+          <w:color w:val="auto"/>
+        </w:rPr>
+        <w:t xml:space="preserve"> C++ Implementation</w:t>
+      </w:r>
+    </w:p>
+    <w:p>
+      <w:pPr>
+        <w:pStyle w:val="SourceCode"/>
+      </w:pPr>
+      <w:r>
+        <w:rPr>
+          <w:rStyle w:val="VerbatimChar"/>
+        </w:rPr>
+        <w:t xml:space="preserve">Copy </w:t>
+      </w:r>
+      <w:proofErr w:type="spellStart"/>
+      <w:r>
+        <w:rPr>
+          <w:rStyle w:val="VerbatimChar"/>
+        </w:rPr>
+        <w:t>code#include</w:t>
+      </w:r>
+      <w:proofErr w:type="spellEnd"/>
+      <w:r>
+        <w:rPr>
+          <w:rStyle w:val="VerbatimChar"/>
+        </w:rPr>
+        <w:t>&lt;bits/</w:t>
+      </w:r>
+      <w:proofErr w:type="spellStart"/>
+      <w:r>
+        <w:rPr>
+          <w:rStyle w:val="VerbatimChar"/>
+        </w:rPr>
+        <w:t>stdc</w:t>
+      </w:r>
+      <w:proofErr w:type="spellEnd"/>
+      <w:r>
+        <w:rPr>
+          <w:rStyle w:val="VerbatimChar"/>
+        </w:rPr>
+        <w:t>++.h&gt;</w:t>
+      </w:r>
+      <w:proofErr w:type="spellStart"/>
+      <w:r>
+        <w:rPr>
+          <w:rStyle w:val="VerbatimChar"/>
+        </w:rPr>
+        <w:t>usingnamespace</w:t>
+      </w:r>
+      <w:proofErr w:type="spellEnd"/>
+      <w:r>
+        <w:rPr>
+          <w:rStyle w:val="VerbatimChar"/>
+        </w:rPr>
+        <w:t xml:space="preserve"> std;</w:t>
+      </w:r>
+      <w:r>
+        <w:br/>
+      </w:r>
+      <w:r>
+        <w:br/>
+      </w:r>
+      <w:proofErr w:type="spellStart"/>
+      <w:r>
+        <w:rPr>
+          <w:rStyle w:val="VerbatimChar"/>
+        </w:rPr>
+        <w:t>intmain</w:t>
+      </w:r>
+      <w:proofErr w:type="spellEnd"/>
+      <w:r>
+        <w:rPr>
+          <w:rStyle w:val="VerbatimChar"/>
+        </w:rPr>
+        <w:t>() {</w:t>
+      </w:r>
+      <w:r>
+        <w:br/>
+      </w:r>
+      <w:r>
+        <w:rPr>
+          <w:rStyle w:val="VerbatimChar"/>
+        </w:rPr>
+        <w:t xml:space="preserve">    </w:t>
+      </w:r>
+      <w:proofErr w:type="spellStart"/>
+      <w:r>
+        <w:rPr>
+          <w:rStyle w:val="VerbatimChar"/>
+        </w:rPr>
+        <w:t>ios</w:t>
+      </w:r>
+      <w:proofErr w:type="spellEnd"/>
+      <w:r>
+        <w:rPr>
+          <w:rStyle w:val="VerbatimChar"/>
+        </w:rPr>
+        <w:t>::</w:t>
+      </w:r>
+      <w:proofErr w:type="spellStart"/>
+      <w:r>
+        <w:rPr>
+          <w:rStyle w:val="VerbatimChar"/>
+        </w:rPr>
+        <w:t>sync_with_stdio</w:t>
+      </w:r>
+      <w:proofErr w:type="spellEnd"/>
+      <w:r>
+        <w:rPr>
+          <w:rStyle w:val="VerbatimChar"/>
+        </w:rPr>
+        <w:t>(false);</w:t>
+      </w:r>
+      <w:r>
+        <w:br/>
+      </w:r>
+      <w:r>
+        <w:rPr>
+          <w:rStyle w:val="VerbatimChar"/>
+        </w:rPr>
+        <w:t xml:space="preserve">    </w:t>
+      </w:r>
+      <w:proofErr w:type="spellStart"/>
+      <w:r>
+        <w:rPr>
+          <w:rStyle w:val="VerbatimChar"/>
+        </w:rPr>
+        <w:t>cin.tie</w:t>
+      </w:r>
+      <w:proofErr w:type="spellEnd"/>
+      <w:r>
+        <w:rPr>
+          <w:rStyle w:val="VerbatimChar"/>
+        </w:rPr>
+        <w:t>(</w:t>
+      </w:r>
+      <w:proofErr w:type="spellStart"/>
+      <w:r>
+        <w:rPr>
+          <w:rStyle w:val="VerbatimChar"/>
+        </w:rPr>
+        <w:t>nullptr</w:t>
+      </w:r>
+      <w:proofErr w:type="spellEnd"/>
+      <w:r>
+        <w:rPr>
+          <w:rStyle w:val="VerbatimChar"/>
+        </w:rPr>
+        <w:t>);</w:t>
+      </w:r>
+      <w:r>
+        <w:br/>
+      </w:r>
+      <w:r>
+        <w:br/>
+      </w:r>
+      <w:r>
+        <w:rPr>
+          <w:rStyle w:val="VerbatimChar"/>
+        </w:rPr>
+        <w:t xml:space="preserve">    int t;</w:t>
+      </w:r>
+      <w:r>
+        <w:br/>
+      </w:r>
+      <w:r>
+        <w:rPr>
+          <w:rStyle w:val="VerbatimChar"/>
+        </w:rPr>
+        <w:t xml:space="preserve">    </w:t>
+      </w:r>
+      <w:proofErr w:type="spellStart"/>
+      <w:r>
+        <w:rPr>
+          <w:rStyle w:val="VerbatimChar"/>
+        </w:rPr>
+        <w:t>cin</w:t>
+      </w:r>
+      <w:proofErr w:type="spellEnd"/>
+      <w:r>
+        <w:rPr>
+          <w:rStyle w:val="VerbatimChar"/>
+        </w:rPr>
+        <w:t xml:space="preserve"> &gt;&gt; t;</w:t>
+      </w:r>
+      <w:r>
+        <w:br/>
+      </w:r>
+      <w:r>
+        <w:br/>
+      </w:r>
+      <w:r>
+        <w:rPr>
+          <w:rStyle w:val="VerbatimChar"/>
+        </w:rPr>
+        <w:t xml:space="preserve">    while (t--) {</w:t>
+      </w:r>
+      <w:r>
+        <w:br/>
+      </w:r>
+      <w:r>
+        <w:rPr>
+          <w:rStyle w:val="VerbatimChar"/>
+        </w:rPr>
+        <w:lastRenderedPageBreak/>
+        <w:t xml:space="preserve">        int n, q;</w:t>
+      </w:r>
+      <w:r>
+        <w:br/>
+      </w:r>
+      <w:r>
+        <w:rPr>
+          <w:rStyle w:val="VerbatimChar"/>
+        </w:rPr>
+        <w:t xml:space="preserve">        </w:t>
+      </w:r>
+      <w:proofErr w:type="spellStart"/>
+      <w:r>
+        <w:rPr>
+          <w:rStyle w:val="VerbatimChar"/>
+        </w:rPr>
+        <w:t>cin</w:t>
+      </w:r>
+      <w:proofErr w:type="spellEnd"/>
+      <w:r>
+        <w:rPr>
+          <w:rStyle w:val="VerbatimChar"/>
+        </w:rPr>
+        <w:t xml:space="preserve"> &gt;&gt; n &gt;&gt; q;</w:t>
+      </w:r>
+      <w:r>
+        <w:br/>
+      </w:r>
+      <w:r>
+        <w:br/>
+      </w:r>
+      <w:r>
+        <w:rPr>
+          <w:rStyle w:val="VerbatimChar"/>
+        </w:rPr>
+        <w:t xml:space="preserve">        vector&lt;</w:t>
+      </w:r>
+      <w:proofErr w:type="spellStart"/>
+      <w:r>
+        <w:rPr>
+          <w:rStyle w:val="VerbatimChar"/>
+        </w:rPr>
+        <w:t>longlong</w:t>
+      </w:r>
+      <w:proofErr w:type="spellEnd"/>
+      <w:r>
+        <w:rPr>
+          <w:rStyle w:val="VerbatimChar"/>
+        </w:rPr>
+        <w:t>&gt; a(n);</w:t>
+      </w:r>
+      <w:r>
+        <w:br/>
+      </w:r>
+      <w:r>
+        <w:rPr>
+          <w:rStyle w:val="VerbatimChar"/>
+        </w:rPr>
+        <w:t xml:space="preserve">        for (int </w:t>
+      </w:r>
+      <w:proofErr w:type="spellStart"/>
+      <w:r>
+        <w:rPr>
+          <w:rStyle w:val="VerbatimChar"/>
+        </w:rPr>
+        <w:t>i</w:t>
+      </w:r>
+      <w:proofErr w:type="spellEnd"/>
+      <w:r>
+        <w:rPr>
+          <w:rStyle w:val="VerbatimChar"/>
+        </w:rPr>
+        <w:t xml:space="preserve"> = 0; </w:t>
+      </w:r>
+      <w:proofErr w:type="spellStart"/>
+      <w:r>
+        <w:rPr>
+          <w:rStyle w:val="VerbatimChar"/>
+        </w:rPr>
+        <w:t>i</w:t>
+      </w:r>
+      <w:proofErr w:type="spellEnd"/>
+      <w:r>
+        <w:rPr>
+          <w:rStyle w:val="VerbatimChar"/>
+        </w:rPr>
+        <w:t xml:space="preserve"> &lt; n; </w:t>
+      </w:r>
+      <w:proofErr w:type="spellStart"/>
+      <w:r>
+        <w:rPr>
+          <w:rStyle w:val="VerbatimChar"/>
+        </w:rPr>
+        <w:t>i</w:t>
+      </w:r>
+      <w:proofErr w:type="spellEnd"/>
+      <w:r>
+        <w:rPr>
+          <w:rStyle w:val="VerbatimChar"/>
+        </w:rPr>
+        <w:t>++) {</w:t>
+      </w:r>
+      <w:r>
+        <w:br/>
+      </w:r>
+      <w:r>
+        <w:rPr>
+          <w:rStyle w:val="VerbatimChar"/>
+        </w:rPr>
+        <w:t xml:space="preserve">            </w:t>
+      </w:r>
+      <w:proofErr w:type="spellStart"/>
+      <w:r>
+        <w:rPr>
+          <w:rStyle w:val="VerbatimChar"/>
+        </w:rPr>
+        <w:t>cin</w:t>
+      </w:r>
+      <w:proofErr w:type="spellEnd"/>
+      <w:r>
+        <w:rPr>
+          <w:rStyle w:val="VerbatimChar"/>
+        </w:rPr>
+        <w:t xml:space="preserve"> &gt;&gt; a[</w:t>
+      </w:r>
+      <w:proofErr w:type="spellStart"/>
+      <w:r>
+        <w:rPr>
+          <w:rStyle w:val="VerbatimChar"/>
+        </w:rPr>
+        <w:t>i</w:t>
+      </w:r>
+      <w:proofErr w:type="spellEnd"/>
+      <w:r>
+        <w:rPr>
+          <w:rStyle w:val="VerbatimChar"/>
+        </w:rPr>
+        <w:t>];</w:t>
+      </w:r>
+      <w:r>
+        <w:br/>
+      </w:r>
+      <w:r>
+        <w:rPr>
+          <w:rStyle w:val="VerbatimChar"/>
+        </w:rPr>
+        <w:t xml:space="preserve">        }</w:t>
+      </w:r>
+      <w:r>
+        <w:br/>
+      </w:r>
+      <w:r>
+        <w:br/>
+      </w:r>
+      <w:r>
+        <w:rPr>
+          <w:rStyle w:val="VerbatimChar"/>
+        </w:rPr>
+        <w:t xml:space="preserve">        // Sort in descending </w:t>
+      </w:r>
+      <w:proofErr w:type="spellStart"/>
+      <w:r>
+        <w:rPr>
+          <w:rStyle w:val="VerbatimChar"/>
+        </w:rPr>
+        <w:t>ordersort</w:t>
+      </w:r>
+      <w:proofErr w:type="spellEnd"/>
+      <w:r>
+        <w:rPr>
+          <w:rStyle w:val="VerbatimChar"/>
+        </w:rPr>
+        <w:t>(</w:t>
+      </w:r>
+      <w:proofErr w:type="spellStart"/>
+      <w:r>
+        <w:rPr>
+          <w:rStyle w:val="VerbatimChar"/>
+        </w:rPr>
+        <w:t>a.begin</w:t>
+      </w:r>
+      <w:proofErr w:type="spellEnd"/>
+      <w:r>
+        <w:rPr>
+          <w:rStyle w:val="VerbatimChar"/>
+        </w:rPr>
+        <w:t xml:space="preserve">(), </w:t>
+      </w:r>
+      <w:proofErr w:type="spellStart"/>
+      <w:r>
+        <w:rPr>
+          <w:rStyle w:val="VerbatimChar"/>
+        </w:rPr>
+        <w:t>a.end</w:t>
+      </w:r>
+      <w:proofErr w:type="spellEnd"/>
+      <w:r>
+        <w:rPr>
+          <w:rStyle w:val="VerbatimChar"/>
+        </w:rPr>
+        <w:t>(), greater&lt;</w:t>
+      </w:r>
+      <w:proofErr w:type="spellStart"/>
+      <w:r>
+        <w:rPr>
+          <w:rStyle w:val="VerbatimChar"/>
+        </w:rPr>
+        <w:t>longlong</w:t>
+      </w:r>
+      <w:proofErr w:type="spellEnd"/>
+      <w:r>
+        <w:rPr>
+          <w:rStyle w:val="VerbatimChar"/>
+        </w:rPr>
+        <w:t>&gt;());</w:t>
+      </w:r>
+      <w:r>
+        <w:br/>
+      </w:r>
+      <w:r>
+        <w:br/>
+      </w:r>
+      <w:r>
+        <w:rPr>
+          <w:rStyle w:val="VerbatimChar"/>
+        </w:rPr>
+        <w:t xml:space="preserve">        // Prefix sum </w:t>
+      </w:r>
+      <w:proofErr w:type="spellStart"/>
+      <w:r>
+        <w:rPr>
+          <w:rStyle w:val="VerbatimChar"/>
+        </w:rPr>
+        <w:t>arrayvector</w:t>
+      </w:r>
+      <w:proofErr w:type="spellEnd"/>
+      <w:r>
+        <w:rPr>
+          <w:rStyle w:val="VerbatimChar"/>
+        </w:rPr>
+        <w:t>&lt;</w:t>
+      </w:r>
+      <w:proofErr w:type="spellStart"/>
+      <w:r>
+        <w:rPr>
+          <w:rStyle w:val="VerbatimChar"/>
+        </w:rPr>
+        <w:t>longlong</w:t>
+      </w:r>
+      <w:proofErr w:type="spellEnd"/>
+      <w:r>
+        <w:rPr>
+          <w:rStyle w:val="VerbatimChar"/>
+        </w:rPr>
+        <w:t>&gt; prefix(n);</w:t>
+      </w:r>
+      <w:r>
+        <w:br/>
+      </w:r>
+      <w:r>
+        <w:rPr>
+          <w:rStyle w:val="VerbatimChar"/>
+        </w:rPr>
+        <w:t xml:space="preserve">        prefix[0] = a[0];</w:t>
+      </w:r>
+      <w:r>
+        <w:br/>
+      </w:r>
+      <w:r>
+        <w:rPr>
+          <w:rStyle w:val="VerbatimChar"/>
+        </w:rPr>
+        <w:t xml:space="preserve">        for (int </w:t>
+      </w:r>
+      <w:proofErr w:type="spellStart"/>
+      <w:r>
+        <w:rPr>
+          <w:rStyle w:val="VerbatimChar"/>
+        </w:rPr>
+        <w:t>i</w:t>
+      </w:r>
+      <w:proofErr w:type="spellEnd"/>
+      <w:r>
+        <w:rPr>
+          <w:rStyle w:val="VerbatimChar"/>
+        </w:rPr>
+        <w:t xml:space="preserve"> = 1; </w:t>
+      </w:r>
+      <w:proofErr w:type="spellStart"/>
+      <w:r>
+        <w:rPr>
+          <w:rStyle w:val="VerbatimChar"/>
+        </w:rPr>
+        <w:t>i</w:t>
+      </w:r>
+      <w:proofErr w:type="spellEnd"/>
+      <w:r>
+        <w:rPr>
+          <w:rStyle w:val="VerbatimChar"/>
+        </w:rPr>
+        <w:t xml:space="preserve"> &lt; n; </w:t>
+      </w:r>
+      <w:proofErr w:type="spellStart"/>
+      <w:r>
+        <w:rPr>
+          <w:rStyle w:val="VerbatimChar"/>
+        </w:rPr>
+        <w:t>i</w:t>
+      </w:r>
+      <w:proofErr w:type="spellEnd"/>
+      <w:r>
+        <w:rPr>
+          <w:rStyle w:val="VerbatimChar"/>
+        </w:rPr>
+        <w:t>++) {</w:t>
+      </w:r>
+      <w:r>
+        <w:br/>
+      </w:r>
+      <w:r>
+        <w:rPr>
+          <w:rStyle w:val="VerbatimChar"/>
+        </w:rPr>
+        <w:t xml:space="preserve">            prefix[</w:t>
+      </w:r>
+      <w:proofErr w:type="spellStart"/>
+      <w:r>
+        <w:rPr>
+          <w:rStyle w:val="VerbatimChar"/>
+        </w:rPr>
+        <w:t>i</w:t>
+      </w:r>
+      <w:proofErr w:type="spellEnd"/>
+      <w:r>
+        <w:rPr>
+          <w:rStyle w:val="VerbatimChar"/>
+        </w:rPr>
+        <w:t>] = prefix[</w:t>
+      </w:r>
+      <w:proofErr w:type="spellStart"/>
+      <w:r>
+        <w:rPr>
+          <w:rStyle w:val="VerbatimChar"/>
+        </w:rPr>
+        <w:t>i</w:t>
+      </w:r>
+      <w:proofErr w:type="spellEnd"/>
+      <w:r>
+        <w:rPr>
+          <w:rStyle w:val="VerbatimChar"/>
+        </w:rPr>
+        <w:t xml:space="preserve"> - 1] + a[</w:t>
+      </w:r>
+      <w:proofErr w:type="spellStart"/>
+      <w:r>
+        <w:rPr>
+          <w:rStyle w:val="VerbatimChar"/>
+        </w:rPr>
+        <w:t>i</w:t>
+      </w:r>
+      <w:proofErr w:type="spellEnd"/>
+      <w:r>
+        <w:rPr>
+          <w:rStyle w:val="VerbatimChar"/>
+        </w:rPr>
+        <w:t>];</w:t>
+      </w:r>
+      <w:r>
+        <w:br/>
+      </w:r>
+      <w:r>
+        <w:rPr>
+          <w:rStyle w:val="VerbatimChar"/>
+        </w:rPr>
+        <w:t xml:space="preserve">        }</w:t>
+      </w:r>
+      <w:r>
+        <w:br/>
+      </w:r>
+      <w:r>
+        <w:br/>
+      </w:r>
+      <w:r>
+        <w:rPr>
+          <w:rStyle w:val="VerbatimChar"/>
+        </w:rPr>
+        <w:t xml:space="preserve">        while (q--) {</w:t>
+      </w:r>
+      <w:r>
+        <w:br/>
+      </w:r>
+      <w:r>
+        <w:rPr>
+          <w:rStyle w:val="VerbatimChar"/>
+        </w:rPr>
+        <w:t xml:space="preserve">            </w:t>
+      </w:r>
+      <w:proofErr w:type="spellStart"/>
+      <w:r>
+        <w:rPr>
+          <w:rStyle w:val="VerbatimChar"/>
+        </w:rPr>
+        <w:t>longlong</w:t>
+      </w:r>
+      <w:proofErr w:type="spellEnd"/>
+      <w:r>
+        <w:rPr>
+          <w:rStyle w:val="VerbatimChar"/>
+        </w:rPr>
+        <w:t xml:space="preserve"> x;</w:t>
+      </w:r>
+      <w:r>
+        <w:br/>
+      </w:r>
+      <w:r>
+        <w:rPr>
+          <w:rStyle w:val="VerbatimChar"/>
+        </w:rPr>
+        <w:t xml:space="preserve">            </w:t>
+      </w:r>
+      <w:proofErr w:type="spellStart"/>
+      <w:r>
+        <w:rPr>
+          <w:rStyle w:val="VerbatimChar"/>
+        </w:rPr>
+        <w:t>cin</w:t>
+      </w:r>
+      <w:proofErr w:type="spellEnd"/>
+      <w:r>
+        <w:rPr>
+          <w:rStyle w:val="VerbatimChar"/>
+        </w:rPr>
+        <w:t xml:space="preserve"> &gt;&gt; x;</w:t>
+      </w:r>
+      <w:r>
+        <w:br/>
+      </w:r>
+      <w:r>
+        <w:br/>
+      </w:r>
+      <w:r>
+        <w:rPr>
+          <w:rStyle w:val="VerbatimChar"/>
+        </w:rPr>
+        <w:t xml:space="preserve">            // Binary search on prefix </w:t>
+      </w:r>
+      <w:proofErr w:type="spellStart"/>
+      <w:r>
+        <w:rPr>
+          <w:rStyle w:val="VerbatimChar"/>
+        </w:rPr>
+        <w:t>sumsauto</w:t>
+      </w:r>
+      <w:proofErr w:type="spellEnd"/>
+      <w:r>
+        <w:rPr>
+          <w:rStyle w:val="VerbatimChar"/>
+        </w:rPr>
+        <w:t xml:space="preserve"> it = </w:t>
+      </w:r>
+      <w:proofErr w:type="spellStart"/>
+      <w:r>
+        <w:rPr>
+          <w:rStyle w:val="VerbatimChar"/>
+        </w:rPr>
+        <w:t>lower_bound</w:t>
+      </w:r>
+      <w:proofErr w:type="spellEnd"/>
+      <w:r>
+        <w:rPr>
+          <w:rStyle w:val="VerbatimChar"/>
+        </w:rPr>
+        <w:t>(</w:t>
+      </w:r>
+      <w:proofErr w:type="spellStart"/>
+      <w:r>
+        <w:rPr>
+          <w:rStyle w:val="VerbatimChar"/>
+        </w:rPr>
+        <w:t>prefix.begin</w:t>
+      </w:r>
+      <w:proofErr w:type="spellEnd"/>
+      <w:r>
+        <w:rPr>
+          <w:rStyle w:val="VerbatimChar"/>
+        </w:rPr>
+        <w:t xml:space="preserve">(), </w:t>
+      </w:r>
+      <w:proofErr w:type="spellStart"/>
+      <w:r>
+        <w:rPr>
+          <w:rStyle w:val="VerbatimChar"/>
+        </w:rPr>
+        <w:t>prefix.end</w:t>
+      </w:r>
+      <w:proofErr w:type="spellEnd"/>
+      <w:r>
+        <w:rPr>
+          <w:rStyle w:val="VerbatimChar"/>
+        </w:rPr>
+        <w:t>(), x);</w:t>
+      </w:r>
+      <w:r>
+        <w:br/>
+      </w:r>
+      <w:r>
+        <w:rPr>
+          <w:rStyle w:val="VerbatimChar"/>
+        </w:rPr>
+        <w:t xml:space="preserve">            if (it == </w:t>
+      </w:r>
+      <w:proofErr w:type="spellStart"/>
+      <w:r>
+        <w:rPr>
+          <w:rStyle w:val="VerbatimChar"/>
+        </w:rPr>
+        <w:t>prefix.end</w:t>
+      </w:r>
+      <w:proofErr w:type="spellEnd"/>
+      <w:r>
+        <w:rPr>
+          <w:rStyle w:val="VerbatimChar"/>
+        </w:rPr>
+        <w:t>())</w:t>
+      </w:r>
+      <w:r>
+        <w:br/>
+      </w:r>
+      <w:r>
+        <w:rPr>
+          <w:rStyle w:val="VerbatimChar"/>
+        </w:rPr>
+        <w:t xml:space="preserve">                </w:t>
+      </w:r>
+      <w:proofErr w:type="spellStart"/>
+      <w:r>
+        <w:rPr>
+          <w:rStyle w:val="VerbatimChar"/>
+        </w:rPr>
+        <w:t>cout</w:t>
+      </w:r>
+      <w:proofErr w:type="spellEnd"/>
+      <w:r>
+        <w:rPr>
+          <w:rStyle w:val="VerbatimChar"/>
+        </w:rPr>
+        <w:t xml:space="preserve"> &lt;&lt; -1 &lt;&lt; "\n";</w:t>
+      </w:r>
+      <w:r>
+        <w:br/>
+      </w:r>
+      <w:r>
+        <w:rPr>
+          <w:rStyle w:val="VerbatimChar"/>
+        </w:rPr>
+        <w:t xml:space="preserve">            else</w:t>
+      </w:r>
+      <w:r>
+        <w:br/>
+      </w:r>
+      <w:r>
+        <w:rPr>
+          <w:rStyle w:val="VerbatimChar"/>
+        </w:rPr>
+        <w:t xml:space="preserve">                </w:t>
+      </w:r>
+      <w:proofErr w:type="spellStart"/>
+      <w:r>
+        <w:rPr>
+          <w:rStyle w:val="VerbatimChar"/>
+        </w:rPr>
+        <w:t>cout</w:t>
+      </w:r>
+      <w:proofErr w:type="spellEnd"/>
+      <w:r>
+        <w:rPr>
+          <w:rStyle w:val="VerbatimChar"/>
+        </w:rPr>
+        <w:t xml:space="preserve"> &lt;&lt; (it - </w:t>
+      </w:r>
+      <w:proofErr w:type="spellStart"/>
+      <w:r>
+        <w:rPr>
+          <w:rStyle w:val="VerbatimChar"/>
+        </w:rPr>
+        <w:t>prefix.begin</w:t>
+      </w:r>
+      <w:proofErr w:type="spellEnd"/>
+      <w:r>
+        <w:rPr>
+          <w:rStyle w:val="VerbatimChar"/>
+        </w:rPr>
+        <w:t>() + 1) &lt;&lt; "\n";</w:t>
+      </w:r>
+      <w:r>
+        <w:br/>
+      </w:r>
+      <w:r>
+        <w:rPr>
+          <w:rStyle w:val="VerbatimChar"/>
+        </w:rPr>
+        <w:t xml:space="preserve">        }</w:t>
+      </w:r>
+      <w:r>
+        <w:br/>
+      </w:r>
+      <w:r>
+        <w:rPr>
+          <w:rStyle w:val="VerbatimChar"/>
+        </w:rPr>
+        <w:t xml:space="preserve">    }</w:t>
+      </w:r>
+      <w:r>
+        <w:br/>
+      </w:r>
+      <w:r>
+        <w:br/>
+      </w:r>
+      <w:r>
+        <w:rPr>
+          <w:rStyle w:val="VerbatimChar"/>
+        </w:rPr>
+        <w:t xml:space="preserve">    return0;</w:t>
+      </w:r>
+      <w:r>
+        <w:br/>
+      </w:r>
+      <w:r>
+        <w:rPr>
+          <w:rStyle w:val="VerbatimChar"/>
+        </w:rPr>
+        <w:t>}</w:t>
+      </w:r>
+    </w:p>
+    <w:p>
+      <w:r>
+        <w:pict w14:anchorId="085FA1AA">
+          <v:rect id="_x0000_i1088" style="width:0;height:1.5pt" o:hralign="center" o:hrstd="t" o:hr="t"/>
+        </w:pict>
+      </w:r>
+    </w:p>
+    <w:p>
+      <w:pPr>
+        <w:pStyle w:val="Heading2"/>
+        <w:rPr>
+          <w:color w:val="auto"/>
+        </w:rPr>
+      </w:pPr>
+      <w:r>
+        <w:rPr>
+          <w:rFonts w:ascii="Segoe UI Emoji" w:hAnsi="Segoe UI Emoji" w:cs="Segoe UI Emoji"/>
+          <w:b/>
+          <w:bCs/>
+          <w:color w:val="auto"/>
+        </w:rPr>
+        <w:t>📊</w:t>
+      </w:r>
+      <w:r>
+        <w:rPr>
+          <w:b/>
+          <w:bCs/>
+          <w:color w:val="auto"/>
+        </w:rPr>
+        <w:t xml:space="preserve"> Example Explanation</w:t>
+      </w:r>
+    </w:p>
+    <w:p>
+      <w:pPr>
+        <w:pStyle w:val="Heading3"/>
+        <w:rPr>
+          <w:color w:val="auto"/>
+        </w:rPr>
+      </w:pPr>
+      <w:r>
+        <w:rPr>
+          <w:color w:val="auto"/>
+        </w:rPr>
+        <w:t>Candies:</w:t>
+      </w:r>
+    </w:p>
+    <w:p>
+      <w:pPr>
+        <w:pStyle w:val="SourceCode"/>
+      </w:pPr>
+      <w:r>
+        <w:rPr>
+          <w:rStyle w:val="VerbatimChar"/>
+        </w:rPr>
+        <w:t xml:space="preserve">Copy </w:t>
+      </w:r>
+      <w:proofErr w:type="gramStart"/>
+      <w:r>
+        <w:rPr>
+          <w:rStyle w:val="VerbatimChar"/>
+        </w:rPr>
+        <w:t>code[</w:t>
+      </w:r>
+      <w:proofErr w:type="gramEnd"/>
+      <w:r>
+        <w:rPr>
+          <w:rStyle w:val="VerbatimChar"/>
+        </w:rPr>
+        <w:t>4, 3, 3, 1, 1, 4, 5, 9]</w:t>
+      </w:r>
+    </w:p>
+    <w:p>
+      <w:pPr>
+        <w:pStyle w:val="FirstParagraph"/>
+      </w:pPr>
+      <w:r>
+        <w:t>After sorting:</w:t>
+      </w:r>
+    </w:p>
+    <w:p>
+      <w:pPr>
+        <w:pStyle w:val="SourceCode"/>
+      </w:pPr>
+      <w:r>
+        <w:rPr>
+          <w:rStyle w:val="VerbatimChar"/>
+        </w:rPr>
+        <w:t xml:space="preserve">Copy </w:t>
+      </w:r>
+      <w:proofErr w:type="gramStart"/>
+      <w:r>
+        <w:rPr>
+          <w:rStyle w:val="VerbatimChar"/>
+        </w:rPr>
+        <w:t>code[</w:t>
+      </w:r>
+      <w:proofErr w:type="gramEnd"/>
+      <w:r>
+        <w:rPr>
+          <w:rStyle w:val="VerbatimChar"/>
+        </w:rPr>
+        <w:t>9, 5, 4, 4, 3, 3, 1, 1]</w:t>
+      </w:r>
+    </w:p>
+    <w:p>
+      <w:pPr>
+        <w:pStyle w:val="FirstParagraph"/>
+      </w:pPr>
+      <w:r>
+        <w:t>Prefix sums:</w:t>
+      </w:r>
+    </w:p>
+    <w:p>
+      <w:pPr>
+        <w:pStyle w:val="SourceCode"/>
+      </w:pPr>
+      <w:r>
+        <w:rPr>
+          <w:rStyle w:val="VerbatimChar"/>
+        </w:rPr>
+        <w:t xml:space="preserve">Copy </w:t>
+      </w:r>
+      <w:proofErr w:type="gramStart"/>
+      <w:r>
+        <w:rPr>
+          <w:rStyle w:val="VerbatimChar"/>
+        </w:rPr>
+        <w:t>code[</w:t>
+      </w:r>
+      <w:proofErr w:type="gramEnd"/>
+      <w:r>
+        <w:rPr>
+          <w:rStyle w:val="VerbatimChar"/>
+        </w:rPr>
+        <w:t>9, 14, 18, 22, 25, 28, 29, 30]</w:t>
+      </w:r>
+    </w:p>
+    <w:p>
+      <w:pPr>
+        <w:pStyle w:val="Heading3"/>
+        <w:rPr>
+          <w:color w:val="auto"/>
+        </w:rPr>
+      </w:pPr>
+      <w:r>
+        <w:rPr>
+          <w:color w:val="auto"/>
+        </w:rPr>
+        <w:lastRenderedPageBreak/>
+        <w:t xml:space="preserve">Query: </w:t>
+      </w:r>
+      <w:r>
+        <w:rPr>
+          <w:rStyle w:val="VerbatimChar"/>
+          <w:color w:val="auto"/>
+        </w:rPr>
+        <w:t>x = 14</w:t>
+      </w:r>
+    </w:p>
+    <w:p>
+      <w:pPr>
+        <w:numPr>
+          <w:ilvl w:val="0"/>
+          <w:numId w:val="1"/>
+        </w:numPr>
+      </w:pPr>
+      <w:r>
+        <w:t xml:space="preserve">First prefix ≥ 14 is at index </w:t>
+      </w:r>
+      <w:r>
+        <w:rPr>
+          <w:rStyle w:val="VerbatimChar"/>
+        </w:rPr>
+        <w:t>1</w:t>
+      </w:r>
+    </w:p>
+    <w:p>
+      <w:pPr>
+        <w:numPr>
+          <w:ilvl w:val="0"/>
+          <w:numId w:val="1"/>
+        </w:numPr>
+      </w:pPr>
+      <w:r>
+        <w:t xml:space="preserve">Answer = </w:t>
+      </w:r>
+      <w:r>
+        <w:rPr>
+          <w:rStyle w:val="VerbatimChar"/>
+        </w:rPr>
+        <w:t>2</w:t>
+      </w:r>
+    </w:p>
+    <w:p>
+      <w:r>
+        <w:pict w14:anchorId="57C9B22D">
+          <v:rect id="_x0000_i1089" style="width:0;height:1.5pt" o:hralign="center" o:hrstd="t" o:hr="t"/>
+        </w:pict>
+      </w:r>
+    </w:p>
+    <w:p>
+      <w:pPr>
+        <w:pStyle w:val="Heading2"/>
+        <w:rPr>
+          <w:color w:val="auto"/>
+        </w:rPr>
+      </w:pPr>
+      <w:r>
+        <w:rPr>
+          <w:rFonts w:ascii="Calibri Light" w:hAnsi="Calibri Light" w:cs="Calibri Light"/>
+          <w:b/>
+          <w:bCs/>
+          <w:color w:val="auto"/>
+        </w:rPr>
+        <w:t>⏱</w:t>
+      </w:r>
+      <w:r>
+        <w:rPr>
+          <w:b/>
+          <w:bCs/>
+          <w:color w:val="auto"/>
+        </w:rPr>
+        <w:t>️ Complexity Analysis</w:t>
+      </w:r>
+    </w:p>
+    <w:p>
+      <w:pPr>
+        <w:pStyle w:val="Heading3"/>
+        <w:rPr>
+          <w:color w:val="auto"/>
+        </w:rPr>
+      </w:pPr>
+      <w:r>
+        <w:rPr>
+          <w:b/>
+          <w:bCs/>
+          <w:color w:val="auto"/>
+        </w:rPr>
+        <w:t>Time Complexity</w:t>
+      </w:r>
+    </w:p>
+    <w:p>
+      <w:pPr>
+        <w:numPr>
+          <w:ilvl w:val="0"/>
+          <w:numId w:val="1"/>
+        </w:numPr>
+      </w:pPr>
+      <w:r>
+        <w:t xml:space="preserve">Sorting: </w:t>
+      </w:r>
+      <w:proofErr w:type="gramStart"/>
+      <w:r>
+        <w:rPr>
+          <w:b/>
+          <w:bCs/>
+        </w:rPr>
+        <w:t>O(</w:t>
+      </w:r>
+      <w:proofErr w:type="gramEnd"/>
+      <w:r>
+        <w:rPr>
+          <w:b/>
+          <w:bCs/>
+        </w:rPr>
+        <w:t>n log n)</w:t>
+      </w:r>
+    </w:p>
+    <w:p>
+      <w:pPr>
+        <w:numPr>
+          <w:ilvl w:val="0"/>
+          <w:numId w:val="1"/>
+        </w:numPr>
+      </w:pPr>
+      <w:r>
+        <w:t xml:space="preserve">Each query: </w:t>
+      </w:r>
+      <w:proofErr w:type="gramStart"/>
+      <w:r>
+        <w:rPr>
+          <w:b/>
+          <w:bCs/>
+        </w:rPr>
+        <w:t>O(</w:t>
+      </w:r>
+      <w:proofErr w:type="gramEnd"/>
+      <w:r>
+        <w:rPr>
+          <w:b/>
+          <w:bCs/>
+        </w:rPr>
+        <w:t>log n)</w:t>
+      </w:r>
+    </w:p>
+    <w:p>
+      <w:pPr>
+        <w:numPr>
+          <w:ilvl w:val="0"/>
+          <w:numId w:val="1"/>
+        </w:numPr>
+      </w:pPr>
+      <w:r>
+        <w:t xml:space="preserve">Total per test case: </w:t>
+      </w:r>
+      <w:proofErr w:type="gramStart"/>
+      <w:r>
+        <w:rPr>
+          <w:b/>
+          <w:bCs/>
+        </w:rPr>
+        <w:t>O(</w:t>
+      </w:r>
+      <w:proofErr w:type="gramEnd"/>
+      <w:r>
+        <w:rPr>
+          <w:b/>
+          <w:bCs/>
+        </w:rPr>
+        <w:t>(n + q) log n)</w:t>
+      </w:r>
+    </w:p>
+    <w:p>
+      <w:pPr>
+        <w:pStyle w:val="Heading3"/>
+        <w:rPr>
+          <w:color w:val="auto"/>
+        </w:rPr>
+      </w:pPr>
+      <w:r>
+        <w:rPr>
+          <w:b/>
+          <w:bCs/>
+          <w:color w:val="auto"/>
+        </w:rPr>
+        <w:t>Space Complexity</w:t>
+      </w:r>
+    </w:p>
+    <w:p>
+      <w:pPr>
+        <w:numPr>
+          <w:ilvl w:val="0"/>
+          <w:numId w:val="1"/>
+        </w:numPr>
+      </w:pPr>
+      <w:r>
+        <w:t xml:space="preserve">Prefix array: </w:t>
+      </w:r>
+      <w:r>
+        <w:rPr>
+          <w:b/>
+          <w:bCs/>
+        </w:rPr>
+        <w:t>O(n)</w:t>
+      </w:r>
+    </w:p>
+    <w:p>
+      <w:r>
+        <w:pict w14:anchorId="6FC543C2">
+          <v:rect id="_x0000_i1090" style="width:0;height:1.5pt" o:hralign="center" o:hrstd="t" o:hr="t"/>
+        </w:pict>
+      </w:r>
+    </w:p>
+    <w:p>
+      <w:pPr>
+        <w:pStyle w:val="Heading2"/>
+        <w:rPr>
+          <w:color w:val="auto"/>
+        </w:rPr>
+      </w:pPr>
+      <w:r>
+        <w:rPr>
+          <w:rFonts w:ascii="Segoe UI Emoji" w:hAnsi="Segoe UI Emoji" w:cs="Segoe UI Emoji"/>
+          <w:b/>
+          <w:bCs/>
+          <w:color w:val="auto"/>
+        </w:rPr>
+        <w:t>📝</w:t>
+      </w:r>
+      <w:r>
+        <w:rPr>
+          <w:b/>
+          <w:bCs/>
+          <w:color w:val="auto"/>
+        </w:rPr>
+        <w:t xml:space="preserve"> Summary</w:t>
+      </w:r>
+    </w:p>
+    <w:tbl>
+      <w:tblPr>
+        <w:tblStyle w:val="Table"/>
+        <w:tblW w:w="0" w:type="auto"/>
+        <w:tblLook w:val="0020" w:firstRow="1" w:lastRow="0" w:firstColumn="0" w:lastColumn="0" w:noHBand="0" w:noVBand="0"/>
+      </w:tblPr>
+      <w:tblGrid>
+        <w:gridCol w:w="1668"/>
+        <w:gridCol w:w="2369"/>
+      </w:tblGrid>
+      <w:tr>
+        <w:trPr>
+          <w:cnfStyle w:val="100000000000" w:firstRow="1" w:lastRow="0" w:firstColumn="0" w:lastColumn="0" w:oddVBand="0" w:evenVBand="0" w:oddHBand="0" w:evenHBand="0" w:firstRowFirstColumn="0" w:firstRowLastColumn="0" w:lastRowFirstColumn="0" w:lastRowLastColumn="0"/>
+          <w:tblHeader/>
+        </w:trPr>
+        <w:tc>
+          <w:tcPr>
+            <w:tcW w:w="0" w:type="auto"/>
+            <w:tcBorders>
+              <w:top w:val="single" w:sz="10" w:space="0" w:color="000000"/>
+              <w:left w:val="single" w:sz="10" w:space="0" w:color="000000"/>
+              <w:bottom w:val="single" w:sz="10" w:space="0" w:color="000000"/>
+              <w:right w:val="single" w:sz="10" w:space="0" w:color="000000"/>
+            </w:tcBorders>
+            <w:vAlign w:val="center"/>
+          </w:tcPr>
+          <w:p>
+            <w:pPr>
+              <w:pStyle w:val="Compact"/>
+              <w:jc w:val="center"/>
+            </w:pPr>
+            <w:r>
+              <w:t>Concept</w:t>
+            </w:r>
+          </w:p>
+        </w:tc>
+        <w:tc>
+          <w:tcPr>
+            <w:tcW w:w="0" w:type="auto"/>
+            <w:tcBorders>
+              <w:top w:val="single" w:sz="10" w:space="0" w:color="000000"/>
+              <w:left w:val="single" w:sz="10" w:space="0" w:color="000000"/>
+              <w:bottom w:val="single" w:sz="10" w:space="0" w:color="000000"/>
+              <w:right w:val="single" w:sz="10" w:space="0" w:color="000000"/>
+            </w:tcBorders>
+            <w:vAlign w:val="center"/>
+          </w:tcPr>
+          <w:p>
+            <w:pPr>
+              <w:pStyle w:val="Compact"/>
+              <w:jc w:val="center"/>
+            </w:pPr>
+            <w:r>
+              <w:t>Technique</w:t>
+            </w:r>
+          </w:p>
+        </w:tc>
+      </w:tr>
+      <w:tr>
+        <w:tc>
+          <w:tcPr>
+            <w:tcW w:w="0" w:type="auto"/>
+            <w:tcBorders>
+              <w:top w:val="single" w:sz="10" w:space="0" w:color="000000"/>
+              <w:left w:val="single" w:sz="10" w:space="0" w:color="000000"/>
+              <w:bottom w:val="single" w:sz="10" w:space="0" w:color="000000"/>
+              <w:right w:val="single" w:sz="10" w:space="0" w:color="000000"/>
+            </w:tcBorders>
+          </w:tcPr>
+          <w:p>
+            <w:pPr>
+              <w:pStyle w:val="Compact"/>
+            </w:pPr>
+            <w:r>
+              <w:t>Minimum candies</w:t>
+            </w:r>
+          </w:p>
+        </w:tc>
+        <w:tc>
+          <w:tcPr>
+            <w:tcW w:w="0" w:type="auto"/>
+            <w:tcBorders>
+              <w:top w:val="single" w:sz="10" w:space="0" w:color="000000"/>
+              <w:left w:val="single" w:sz="10" w:space="0" w:color="000000"/>
+              <w:bottom w:val="single" w:sz="10" w:space="0" w:color="000000"/>
+              <w:right w:val="single" w:sz="10" w:space="0" w:color="000000"/>
+            </w:tcBorders>
+          </w:tcPr>
+          <w:p>
+            <w:pPr>
+              <w:pStyle w:val="Compact"/>
+            </w:pPr>
+            <w:r>
+              <w:t>Take largest values</w:t>
+            </w:r>
+          </w:p>
+        </w:tc>
+      </w:tr>
+      <w:tr>
+        <w:tc>
+          <w:tcPr>
+            <w:tcW w:w="0" w:type="auto"/>
+            <w:tcBorders>
+              <w:top w:val="single" w:sz="10" w:space="0" w:color="000000"/>
+              <w:left w:val="single" w:sz="10" w:space="0" w:color="000000"/>
+              <w:bottom w:val="single" w:sz="10" w:space="0" w:color="000000"/>
+              <w:right w:val="single" w:sz="10" w:space="0" w:color="000000"/>
+            </w:tcBorders>
+          </w:tcPr>
+          <w:p>
+            <w:pPr>
+              <w:pStyle w:val="Compact"/>
+            </w:pPr>
+            <w:r>
+              <w:t>Fast queries</w:t>
+            </w:r>
+          </w:p>
+        </w:tc>
+        <w:tc>
+          <w:tcPr>
+            <w:tcW w:w="0" w:type="auto"/>
+            <w:tcBorders>
+              <w:top w:val="single" w:sz="10" w:space="0" w:color="000000"/>
+              <w:left w:val="single" w:sz="10" w:space="0" w:color="000000"/>
+              <w:bottom w:val="single" w:sz="10" w:space="0" w:color="000000"/>
+              <w:right w:val="single" w:sz="10" w:space="0" w:color="000000"/>
+            </w:tcBorders>
+          </w:tcPr>
+          <w:p>
+            <w:pPr>
+              <w:pStyle w:val="Compact"/>
+            </w:pPr>
+            <w:r>
+              <w:t>Prefix sum + Binary Search</w:t>
+            </w:r>
+          </w:p>
+        </w:tc>
+      </w:tr>
+      <w:tr>
+        <w:tc>
+          <w:tcPr>
+            <w:tcW w:w="0" w:type="auto"/>
+            <w:tcBorders>
+              <w:top w:val="single" w:sz="10" w:space="0" w:color="000000"/>
+              <w:left w:val="single" w:sz="10" w:space="0" w:color="000000"/>
+              <w:bottom w:val="single" w:sz="10" w:space="0" w:color="000000"/>
+              <w:right w:val="single" w:sz="10" w:space="0" w:color="000000"/>
+            </w:tcBorders>
+          </w:tcPr>
+          <w:p>
+            <w:pPr>
+              <w:pStyle w:val="Compact"/>
+            </w:pPr>
+            <w:r>
+              <w:t>Constraints</w:t>
+            </w:r>
+          </w:p>
+        </w:tc>
+        <w:tc>
+          <w:tcPr>
+            <w:tcW w:w="0" w:type="auto"/>
+            <w:tcBorders>
+              <w:top w:val="single" w:sz="10" w:space="0" w:color="000000"/>
+              <w:left w:val="single" w:sz="10" w:space="0" w:color="000000"/>
+              <w:bottom w:val="single" w:sz="10" w:space="0" w:color="000000"/>
+              <w:right w:val="single" w:sz="10" w:space="0" w:color="000000"/>
+            </w:tcBorders>
+          </w:tcPr>
+          <w:p>
+            <w:pPr>
+              <w:pStyle w:val="Compact"/>
+            </w:pPr>
+            <w:r>
+              <w:t>Efficient for large input</w:t>
+            </w:r>
+          </w:p>
+        </w:tc>
+      </w:tr>
+    </w:tbl>
+    <w:p>
+      <w:r>
+        <w:pict w14:anchorId="7DC55A64">
+          <v:rect id="_x0000_i1091" style="width:0;height:1.5pt" o:hralign="center" o:hrstd="t" o:hr="t"/>
+        </w:pict>
+      </w:r>
+    </w:p>
+    <w:p>
+      <w:pPr>
+        <w:rPr>
+          <w:lang w:val="en-US"/>
+        </w:rPr>
+      </w:pPr>
     </w:p>
     <w:p/>
     <w:p/>

</xml_diff>